<commit_message>
support auto increment for some primary key
</commit_message>
<xml_diff>
--- a/src/site/software_interfaces_document.docx
+++ b/src/site/software_interfaces_document.docx
@@ -7,8 +7,6 @@
         <w:pStyle w:val="Title"/>
         <w:jc w:val="center"/>
       </w:pPr>
-      <w:bookmarkStart w:id="0" w:name="_GoBack"/>
-      <w:bookmarkEnd w:id="0"/>
       <w:r>
         <w:rPr>
           <w:rFonts w:hint="eastAsia"/>
@@ -723,9 +721,6 @@
           <w:p>
             <w:pPr>
               <w:cnfStyle w:val="000000000000" w:firstRow="0" w:lastRow="0" w:firstColumn="0" w:lastColumn="0" w:oddVBand="0" w:evenVBand="0" w:oddHBand="0" w:evenHBand="0" w:firstRowFirstColumn="0" w:firstRowLastColumn="0" w:lastRowFirstColumn="0" w:lastRowLastColumn="0"/>
-              <w:rPr>
-                <w:rFonts w:hint="eastAsia"/>
-              </w:rPr>
             </w:pPr>
             <w:r>
               <w:rPr>
@@ -806,11 +801,6 @@
       </w:r>
     </w:p>
     <w:p>
-      <w:pPr>
-        <w:rPr>
-          <w:rFonts w:hint="eastAsia"/>
-        </w:rPr>
-      </w:pPr>
       <w:r>
         <w:rPr>
           <w:noProof/>
@@ -2054,6 +2044,32 @@
             <w:pPr>
               <w:cnfStyle w:val="000000000000" w:firstRow="0" w:lastRow="0" w:firstColumn="0" w:lastColumn="0" w:oddVBand="0" w:evenVBand="0" w:oddHBand="0" w:evenHBand="0" w:firstRowFirstColumn="0" w:firstRowLastColumn="0" w:lastRowFirstColumn="0" w:lastRowLastColumn="0"/>
             </w:pPr>
+            <w:r>
+              <w:t>primary key</w:t>
+            </w:r>
+          </w:p>
+          <w:p>
+            <w:pPr>
+              <w:cnfStyle w:val="000000000000" w:firstRow="0" w:lastRow="0" w:firstColumn="0" w:lastColumn="0" w:oddVBand="0" w:evenVBand="0" w:oddHBand="0" w:evenHBand="0" w:firstRowFirstColumn="0" w:firstRowLastColumn="0" w:lastRowFirstColumn="0" w:lastRowLastColumn="0"/>
+            </w:pPr>
+            <w:r>
+              <w:rPr>
+                <w:rFonts w:hint="eastAsia"/>
+              </w:rPr>
+              <w:t>对于</w:t>
+            </w:r>
+            <w:r>
+              <w:rPr>
+                <w:rFonts w:hint="eastAsia"/>
+              </w:rPr>
+              <w:t>post</w:t>
+            </w:r>
+            <w:r>
+              <w:rPr>
+                <w:rFonts w:hint="eastAsia"/>
+              </w:rPr>
+              <w:t>接口如果不提供则会自动生成</w:t>
+            </w:r>
           </w:p>
         </w:tc>
       </w:tr>
@@ -3100,6 +3116,21 @@
             <w:pPr>
               <w:cnfStyle w:val="000000000000" w:firstRow="0" w:lastRow="0" w:firstColumn="0" w:lastColumn="0" w:oddVBand="0" w:evenVBand="0" w:oddHBand="0" w:evenHBand="0" w:firstRowFirstColumn="0" w:firstRowLastColumn="0" w:lastRowFirstColumn="0" w:lastRowLastColumn="0"/>
             </w:pPr>
+            <w:r>
+              <w:rPr>
+                <w:rFonts w:hint="eastAsia"/>
+              </w:rPr>
+              <w:t>primary</w:t>
+            </w:r>
+            <w:r>
+              <w:t xml:space="preserve"> </w:t>
+            </w:r>
+            <w:r>
+              <w:rPr>
+                <w:rFonts w:hint="eastAsia"/>
+              </w:rPr>
+              <w:t>key</w:t>
+            </w:r>
           </w:p>
         </w:tc>
       </w:tr>
@@ -3132,10 +3163,49 @@
           <w:p>
             <w:pPr>
               <w:cnfStyle w:val="000000000000" w:firstRow="0" w:lastRow="0" w:firstColumn="0" w:lastColumn="0" w:oddVBand="0" w:evenVBand="0" w:oddHBand="0" w:evenHBand="0" w:firstRowFirstColumn="0" w:firstRowLastColumn="0" w:lastRowFirstColumn="0" w:lastRowLastColumn="0"/>
-              <w:rPr>
-                <w:rFonts w:hint="eastAsia"/>
-              </w:rPr>
-            </w:pPr>
+            </w:pPr>
+            <w:r>
+              <w:rPr>
+                <w:rFonts w:hint="eastAsia"/>
+              </w:rPr>
+              <w:t>primary</w:t>
+            </w:r>
+            <w:r>
+              <w:t xml:space="preserve"> </w:t>
+            </w:r>
+            <w:r>
+              <w:rPr>
+                <w:rFonts w:hint="eastAsia"/>
+              </w:rPr>
+              <w:t>key</w:t>
+            </w:r>
+          </w:p>
+          <w:p>
+            <w:pPr>
+              <w:cnfStyle w:val="000000000000" w:firstRow="0" w:lastRow="0" w:firstColumn="0" w:lastColumn="0" w:oddVBand="0" w:evenVBand="0" w:oddHBand="0" w:evenHBand="0" w:firstRowFirstColumn="0" w:firstRowLastColumn="0" w:lastRowFirstColumn="0" w:lastRowLastColumn="0"/>
+              <w:rPr>
+                <w:rFonts w:hint="eastAsia"/>
+              </w:rPr>
+            </w:pPr>
+            <w:r>
+              <w:rPr>
+                <w:rFonts w:hint="eastAsia"/>
+              </w:rPr>
+              <w:lastRenderedPageBreak/>
+              <w:t>对于</w:t>
+            </w:r>
+            <w:r>
+              <w:rPr>
+                <w:rFonts w:hint="eastAsia"/>
+              </w:rPr>
+              <w:t>post</w:t>
+            </w:r>
+            <w:r>
+              <w:rPr>
+                <w:rFonts w:hint="eastAsia"/>
+              </w:rPr>
+              <w:t>接口如果不提供则会自动生成</w:t>
+            </w:r>
           </w:p>
         </w:tc>
       </w:tr>
@@ -3147,6 +3217,7 @@
           </w:tcPr>
           <w:p>
             <w:r>
+              <w:lastRenderedPageBreak/>
               <w:t>name</w:t>
             </w:r>
           </w:p>
@@ -3223,7 +3294,6 @@
               <w:rPr>
                 <w:rFonts w:hint="eastAsia"/>
               </w:rPr>
-              <w:lastRenderedPageBreak/>
               <w:t xml:space="preserve">2: </w:t>
             </w:r>
             <w:r>
@@ -3236,9 +3306,6 @@
           <w:p>
             <w:pPr>
               <w:cnfStyle w:val="000000000000" w:firstRow="0" w:lastRow="0" w:firstColumn="0" w:lastColumn="0" w:oddVBand="0" w:evenVBand="0" w:oddHBand="0" w:evenHBand="0" w:firstRowFirstColumn="0" w:firstRowLastColumn="0" w:lastRowFirstColumn="0" w:lastRowLastColumn="0"/>
-              <w:rPr>
-                <w:rFonts w:hint="eastAsia"/>
-              </w:rPr>
             </w:pPr>
             <w:r>
               <w:rPr>
@@ -3266,7 +3333,6 @@
           </w:tcPr>
           <w:p>
             <w:r>
-              <w:lastRenderedPageBreak/>
               <w:t>poster</w:t>
             </w:r>
           </w:p>
@@ -3579,7 +3645,6 @@
                               </w:pBdr>
                               <w:spacing w:after="0"/>
                               <w:rPr>
-                                <w:rFonts w:hint="eastAsia"/>
                                 <w:i/>
                                 <w:iCs/>
                                 <w:color w:val="5B9BD5" w:themeColor="accent1"/>
@@ -3967,9 +4032,6 @@
     <w:p>
       <w:pPr>
         <w:pStyle w:val="Heading2"/>
-        <w:rPr>
-          <w:rFonts w:hint="eastAsia"/>
-        </w:rPr>
       </w:pPr>
       <w:r>
         <w:rPr>
@@ -3978,6 +4040,7 @@
         <w:t>内容管理</w:t>
       </w:r>
     </w:p>
+    <w:p/>
     <w:tbl>
       <w:tblPr>
         <w:tblStyle w:val="GridTable1Light-Accent6"/>
@@ -4526,25 +4589,13 @@
         <w:t>上表使用</w:t>
       </w:r>
       <w:r>
-        <w:t>$(</w:t>
-      </w:r>
-      <w:r>
-        <w:t>content</w:t>
-      </w:r>
-      <w:r>
-        <w:t>)</w:t>
+        <w:t>$(content)</w:t>
       </w:r>
       <w:r>
         <w:rPr>
           <w:rFonts w:hint="eastAsia"/>
         </w:rPr>
-        <w:t>指代内容</w:t>
-      </w:r>
-      <w:r>
-        <w:rPr>
-          <w:rFonts w:hint="eastAsia"/>
-        </w:rPr>
-        <w:t>的详细信息，其详细信息如下表所示。</w:t>
+        <w:t>指代内容的详细信息，其详细信息如下表所示。</w:t>
       </w:r>
     </w:p>
     <w:tbl>
@@ -4642,6 +4693,21 @@
             <w:pPr>
               <w:cnfStyle w:val="000000000000" w:firstRow="0" w:lastRow="0" w:firstColumn="0" w:lastColumn="0" w:oddVBand="0" w:evenVBand="0" w:oddHBand="0" w:evenHBand="0" w:firstRowFirstColumn="0" w:firstRowLastColumn="0" w:lastRowFirstColumn="0" w:lastRowLastColumn="0"/>
             </w:pPr>
+            <w:r>
+              <w:rPr>
+                <w:rFonts w:hint="eastAsia"/>
+              </w:rPr>
+              <w:t>primary</w:t>
+            </w:r>
+            <w:r>
+              <w:t xml:space="preserve"> </w:t>
+            </w:r>
+            <w:r>
+              <w:rPr>
+                <w:rFonts w:hint="eastAsia"/>
+              </w:rPr>
+              <w:t>key</w:t>
+            </w:r>
           </w:p>
         </w:tc>
       </w:tr>
@@ -4680,10 +4746,47 @@
           <w:p>
             <w:pPr>
               <w:cnfStyle w:val="000000000000" w:firstRow="0" w:lastRow="0" w:firstColumn="0" w:lastColumn="0" w:oddVBand="0" w:evenVBand="0" w:oddHBand="0" w:evenHBand="0" w:firstRowFirstColumn="0" w:firstRowLastColumn="0" w:lastRowFirstColumn="0" w:lastRowLastColumn="0"/>
-              <w:rPr>
-                <w:rFonts w:hint="eastAsia"/>
-              </w:rPr>
-            </w:pPr>
+            </w:pPr>
+            <w:r>
+              <w:rPr>
+                <w:rFonts w:hint="eastAsia"/>
+              </w:rPr>
+              <w:t>primary</w:t>
+            </w:r>
+            <w:r>
+              <w:t xml:space="preserve"> </w:t>
+            </w:r>
+            <w:r>
+              <w:rPr>
+                <w:rFonts w:hint="eastAsia"/>
+              </w:rPr>
+              <w:t>key</w:t>
+            </w:r>
+          </w:p>
+          <w:p>
+            <w:pPr>
+              <w:cnfStyle w:val="000000000000" w:firstRow="0" w:lastRow="0" w:firstColumn="0" w:lastColumn="0" w:oddVBand="0" w:evenVBand="0" w:oddHBand="0" w:evenHBand="0" w:firstRowFirstColumn="0" w:firstRowLastColumn="0" w:lastRowFirstColumn="0" w:lastRowLastColumn="0"/>
+            </w:pPr>
+            <w:r>
+              <w:rPr>
+                <w:rFonts w:hint="eastAsia"/>
+              </w:rPr>
+              <w:t>对于</w:t>
+            </w:r>
+            <w:r>
+              <w:rPr>
+                <w:rFonts w:hint="eastAsia"/>
+              </w:rPr>
+              <w:t>post</w:t>
+            </w:r>
+            <w:r>
+              <w:rPr>
+                <w:rFonts w:hint="eastAsia"/>
+              </w:rPr>
+              <w:t>接口如果不提供则会自动生成</w:t>
+            </w:r>
+            <w:bookmarkStart w:id="0" w:name="_GoBack"/>
+            <w:bookmarkEnd w:id="0"/>
           </w:p>
         </w:tc>
       </w:tr>
@@ -4734,6 +4837,7 @@
               <w:rPr>
                 <w:rFonts w:hint="eastAsia"/>
               </w:rPr>
+              <w:lastRenderedPageBreak/>
               <w:t>icon</w:t>
             </w:r>
           </w:p>
@@ -4755,9 +4859,6 @@
           <w:p>
             <w:pPr>
               <w:cnfStyle w:val="000000000000" w:firstRow="0" w:lastRow="0" w:firstColumn="0" w:lastColumn="0" w:oddVBand="0" w:evenVBand="0" w:oddHBand="0" w:evenHBand="0" w:firstRowFirstColumn="0" w:firstRowLastColumn="0" w:lastRowFirstColumn="0" w:lastRowLastColumn="0"/>
-              <w:rPr>
-                <w:rFonts w:hint="eastAsia"/>
-              </w:rPr>
             </w:pPr>
           </w:p>
         </w:tc>
@@ -4965,13 +5066,7 @@
     <w:p/>
     <w:p>
       <w:r>
-        <w:t>$(</w:t>
-      </w:r>
-      <w:r>
-        <w:t>content</w:t>
-      </w:r>
-      <w:r>
-        <w:t>)</w:t>
+        <w:t>$(content)</w:t>
       </w:r>
       <w:r>
         <w:rPr>
@@ -5096,17 +5191,7 @@
                                 <w:szCs w:val="24"/>
                               </w:rPr>
                               <w:tab/>
-                              <w:t>“content</w:t>
-                            </w:r>
-                            <w:r>
-                              <w:rPr>
-                                <w:i/>
-                                <w:iCs/>
-                                <w:color w:val="5B9BD5" w:themeColor="accent1"/>
-                                <w:sz w:val="24"/>
-                                <w:szCs w:val="24"/>
-                              </w:rPr>
-                              <w:t>Id”: 1,</w:t>
+                              <w:t>“contentId”: 1,</w:t>
                             </w:r>
                           </w:p>
                           <w:p>
@@ -5197,27 +5282,7 @@
                                 <w:szCs w:val="24"/>
                               </w:rPr>
                               <w:tab/>
-                              <w:t>“</w:t>
-                            </w:r>
-                            <w:r>
-                              <w:rPr>
-                                <w:i/>
-                                <w:iCs/>
-                                <w:color w:val="5B9BD5" w:themeColor="accent1"/>
-                                <w:sz w:val="24"/>
-                                <w:szCs w:val="24"/>
-                              </w:rPr>
-                              <w:t>screenShot</w:t>
-                            </w:r>
-                            <w:r>
-                              <w:rPr>
-                                <w:i/>
-                                <w:iCs/>
-                                <w:color w:val="5B9BD5" w:themeColor="accent1"/>
-                                <w:sz w:val="24"/>
-                                <w:szCs w:val="24"/>
-                              </w:rPr>
-                              <w:t>”: “example.pic”,</w:t>
+                              <w:t>“screenShot”: “example.pic”,</w:t>
                             </w:r>
                             <w:r>
                               <w:rPr>
@@ -5238,7 +5303,6 @@
                               </w:pBdr>
                               <w:spacing w:after="0"/>
                               <w:rPr>
-                                <w:rFonts w:hint="eastAsia"/>
                                 <w:i/>
                                 <w:iCs/>
                                 <w:color w:val="5B9BD5" w:themeColor="accent1"/>
@@ -5266,7 +5330,6 @@
                               </w:pBdr>
                               <w:spacing w:after="0"/>
                               <w:rPr>
-                                <w:rFonts w:hint="eastAsia"/>
                                 <w:i/>
                                 <w:iCs/>
                                 <w:color w:val="5B9BD5" w:themeColor="accent1"/>
@@ -5342,27 +5405,7 @@
                                 <w:szCs w:val="24"/>
                               </w:rPr>
                               <w:tab/>
-                              <w:t>“</w:t>
-                            </w:r>
-                            <w:r>
-                              <w:rPr>
-                                <w:i/>
-                                <w:iCs/>
-                                <w:color w:val="5B9BD5" w:themeColor="accent1"/>
-                                <w:sz w:val="24"/>
-                                <w:szCs w:val="24"/>
-                              </w:rPr>
-                              <w:t>tip</w:t>
-                            </w:r>
-                            <w:r>
-                              <w:rPr>
-                                <w:i/>
-                                <w:iCs/>
-                                <w:color w:val="5B9BD5" w:themeColor="accent1"/>
-                                <w:sz w:val="24"/>
-                                <w:szCs w:val="24"/>
-                              </w:rPr>
-                              <w:t>”: “</w:t>
+                              <w:t>“tip”: “</w:t>
                             </w:r>
                             <w:r>
                               <w:rPr>
@@ -6019,13 +6062,7 @@
               <w:cnfStyle w:val="000000000000" w:firstRow="0" w:lastRow="0" w:firstColumn="0" w:lastColumn="0" w:oddVBand="0" w:evenVBand="0" w:oddHBand="0" w:evenHBand="0" w:firstRowFirstColumn="0" w:firstRowLastColumn="0" w:lastRowFirstColumn="0" w:lastRowLastColumn="0"/>
             </w:pPr>
             <w:r>
-              <w:t>the list of $(</w:t>
-            </w:r>
-            <w:r>
-              <w:t>relation</w:t>
-            </w:r>
-            <w:r>
-              <w:t>)</w:t>
+              <w:t>the list of $(relation)</w:t>
             </w:r>
           </w:p>
         </w:tc>
@@ -6037,11 +6074,6 @@
             <w:tcW w:w="981" w:type="dxa"/>
           </w:tcPr>
           <w:p>
-            <w:pPr>
-              <w:rPr>
-                <w:rFonts w:hint="eastAsia"/>
-              </w:rPr>
-            </w:pPr>
             <w:r>
               <w:rPr>
                 <w:rFonts w:hint="eastAsia"/>
@@ -6173,10 +6205,7 @@
               <w:t>/</w:t>
             </w:r>
             <w:r>
-              <w:t>{pid}/columns</w:t>
-            </w:r>
-            <w:r>
-              <w:t>/{cid}/contents</w:t>
+              <w:t>{pid}/columns/{cid}/contents</w:t>
             </w:r>
           </w:p>
         </w:tc>
@@ -6471,6 +6500,11 @@
     </w:tbl>
     <w:p/>
     <w:p>
+      <w:pPr>
+        <w:rPr>
+          <w:rFonts w:hint="eastAsia"/>
+        </w:rPr>
+      </w:pPr>
       <w:r>
         <w:rPr>
           <w:rFonts w:hint="eastAsia"/>
@@ -6478,13 +6512,7 @@
         <w:t>上表使用</w:t>
       </w:r>
       <w:r>
-        <w:t>$(</w:t>
-      </w:r>
-      <w:r>
-        <w:t>relation</w:t>
-      </w:r>
-      <w:r>
-        <w:t>)</w:t>
+        <w:t>$(relation)</w:t>
       </w:r>
       <w:r>
         <w:rPr>
@@ -6600,6 +6628,21 @@
             <w:pPr>
               <w:cnfStyle w:val="000000000000" w:firstRow="0" w:lastRow="0" w:firstColumn="0" w:lastColumn="0" w:oddVBand="0" w:evenVBand="0" w:oddHBand="0" w:evenHBand="0" w:firstRowFirstColumn="0" w:firstRowLastColumn="0" w:lastRowFirstColumn="0" w:lastRowLastColumn="0"/>
             </w:pPr>
+            <w:r>
+              <w:rPr>
+                <w:rFonts w:hint="eastAsia"/>
+              </w:rPr>
+              <w:t>primary</w:t>
+            </w:r>
+            <w:r>
+              <w:t xml:space="preserve"> </w:t>
+            </w:r>
+            <w:r>
+              <w:rPr>
+                <w:rFonts w:hint="eastAsia"/>
+              </w:rPr>
+              <w:t>key</w:t>
+            </w:r>
           </w:p>
         </w:tc>
       </w:tr>
@@ -6611,6 +6654,7 @@
           </w:tcPr>
           <w:p>
             <w:r>
+              <w:lastRenderedPageBreak/>
               <w:t>columnId</w:t>
             </w:r>
           </w:p>
@@ -6632,10 +6676,22 @@
           <w:p>
             <w:pPr>
               <w:cnfStyle w:val="000000000000" w:firstRow="0" w:lastRow="0" w:firstColumn="0" w:lastColumn="0" w:oddVBand="0" w:evenVBand="0" w:oddHBand="0" w:evenHBand="0" w:firstRowFirstColumn="0" w:firstRowLastColumn="0" w:lastRowFirstColumn="0" w:lastRowLastColumn="0"/>
-              <w:rPr>
-                <w:rFonts w:hint="eastAsia"/>
-              </w:rPr>
-            </w:pPr>
+            </w:pPr>
+            <w:r>
+              <w:rPr>
+                <w:rFonts w:hint="eastAsia"/>
+              </w:rPr>
+              <w:t>primary</w:t>
+            </w:r>
+            <w:r>
+              <w:t xml:space="preserve"> </w:t>
+            </w:r>
+            <w:r>
+              <w:rPr>
+                <w:rFonts w:hint="eastAsia"/>
+              </w:rPr>
+              <w:t>key</w:t>
+            </w:r>
           </w:p>
         </w:tc>
       </w:tr>
@@ -6675,6 +6731,21 @@
             <w:pPr>
               <w:cnfStyle w:val="000000000000" w:firstRow="0" w:lastRow="0" w:firstColumn="0" w:lastColumn="0" w:oddVBand="0" w:evenVBand="0" w:oddHBand="0" w:evenHBand="0" w:firstRowFirstColumn="0" w:firstRowLastColumn="0" w:lastRowFirstColumn="0" w:lastRowLastColumn="0"/>
             </w:pPr>
+            <w:r>
+              <w:rPr>
+                <w:rFonts w:hint="eastAsia"/>
+              </w:rPr>
+              <w:t>primary</w:t>
+            </w:r>
+            <w:r>
+              <w:t xml:space="preserve"> </w:t>
+            </w:r>
+            <w:r>
+              <w:rPr>
+                <w:rFonts w:hint="eastAsia"/>
+              </w:rPr>
+              <w:t>key</w:t>
+            </w:r>
           </w:p>
         </w:tc>
       </w:tr>
@@ -6707,9 +6778,6 @@
           <w:p>
             <w:pPr>
               <w:cnfStyle w:val="000000000000" w:firstRow="0" w:lastRow="0" w:firstColumn="0" w:lastColumn="0" w:oddVBand="0" w:evenVBand="0" w:oddHBand="0" w:evenHBand="0" w:firstRowFirstColumn="0" w:firstRowLastColumn="0" w:lastRowFirstColumn="0" w:lastRowLastColumn="0"/>
-              <w:rPr>
-                <w:rFonts w:hint="eastAsia"/>
-              </w:rPr>
             </w:pPr>
           </w:p>
         </w:tc>
@@ -6770,7 +6838,6 @@
         <w:rPr>
           <w:noProof/>
         </w:rPr>
-        <w:lastRenderedPageBreak/>
         <mc:AlternateContent>
           <mc:Choice Requires="wps">
             <w:drawing>
@@ -6866,7 +6933,6 @@
                               </w:pBdr>
                               <w:spacing w:after="0"/>
                               <w:rPr>
-                                <w:rFonts w:hint="eastAsia"/>
                                 <w:i/>
                                 <w:iCs/>
                                 <w:color w:val="5B9BD5" w:themeColor="accent1"/>
@@ -6948,37 +7014,7 @@
                                 <w:szCs w:val="24"/>
                               </w:rPr>
                               <w:tab/>
-                              <w:t>“</w:t>
-                            </w:r>
-                            <w:r>
-                              <w:rPr>
-                                <w:i/>
-                                <w:iCs/>
-                                <w:color w:val="5B9BD5" w:themeColor="accent1"/>
-                                <w:sz w:val="24"/>
-                                <w:szCs w:val="24"/>
-                              </w:rPr>
-                              <w:t>position</w:t>
-                            </w:r>
-                            <w:r>
-                              <w:rPr>
-                                <w:i/>
-                                <w:iCs/>
-                                <w:color w:val="5B9BD5" w:themeColor="accent1"/>
-                                <w:sz w:val="24"/>
-                                <w:szCs w:val="24"/>
-                              </w:rPr>
-                              <w:t>”:</w:t>
-                            </w:r>
-                            <w:r>
-                              <w:rPr>
-                                <w:i/>
-                                <w:iCs/>
-                                <w:color w:val="5B9BD5" w:themeColor="accent1"/>
-                                <w:sz w:val="24"/>
-                                <w:szCs w:val="24"/>
-                              </w:rPr>
-                              <w:t xml:space="preserve"> 9</w:t>
+                              <w:t>“position”: 9</w:t>
                             </w:r>
                           </w:p>
                           <w:p>
@@ -7256,31 +7292,7 @@
         <w:rPr>
           <w:rFonts w:hint="eastAsia"/>
         </w:rPr>
-        <w:t>指代</w:t>
-      </w:r>
-      <w:r>
-        <w:rPr>
-          <w:rFonts w:hint="eastAsia"/>
-        </w:rPr>
-        <w:t>栏目和</w:t>
-      </w:r>
-      <w:r>
-        <w:rPr>
-          <w:rFonts w:hint="eastAsia"/>
-        </w:rPr>
-        <w:t>内容</w:t>
-      </w:r>
-      <w:r>
-        <w:rPr>
-          <w:rFonts w:hint="eastAsia"/>
-        </w:rPr>
-        <w:t>关系</w:t>
-      </w:r>
-      <w:r>
-        <w:rPr>
-          <w:rFonts w:hint="eastAsia"/>
-        </w:rPr>
-        <w:t>的详细信息，其详细信息如下表所示。</w:t>
+        <w:t>指代栏目和内容关系的详细信息，其详细信息如下表所示。</w:t>
       </w:r>
     </w:p>
     <w:tbl>
@@ -7378,6 +7390,21 @@
             <w:pPr>
               <w:cnfStyle w:val="000000000000" w:firstRow="0" w:lastRow="0" w:firstColumn="0" w:lastColumn="0" w:oddVBand="0" w:evenVBand="0" w:oddHBand="0" w:evenHBand="0" w:firstRowFirstColumn="0" w:firstRowLastColumn="0" w:lastRowFirstColumn="0" w:lastRowLastColumn="0"/>
             </w:pPr>
+            <w:r>
+              <w:rPr>
+                <w:rFonts w:hint="eastAsia"/>
+              </w:rPr>
+              <w:t>primary</w:t>
+            </w:r>
+            <w:r>
+              <w:t xml:space="preserve"> </w:t>
+            </w:r>
+            <w:r>
+              <w:rPr>
+                <w:rFonts w:hint="eastAsia"/>
+              </w:rPr>
+              <w:t>key</w:t>
+            </w:r>
           </w:p>
         </w:tc>
       </w:tr>
@@ -7410,10 +7437,22 @@
           <w:p>
             <w:pPr>
               <w:cnfStyle w:val="000000000000" w:firstRow="0" w:lastRow="0" w:firstColumn="0" w:lastColumn="0" w:oddVBand="0" w:evenVBand="0" w:oddHBand="0" w:evenHBand="0" w:firstRowFirstColumn="0" w:firstRowLastColumn="0" w:lastRowFirstColumn="0" w:lastRowLastColumn="0"/>
-              <w:rPr>
-                <w:rFonts w:hint="eastAsia"/>
-              </w:rPr>
-            </w:pPr>
+            </w:pPr>
+            <w:r>
+              <w:rPr>
+                <w:rFonts w:hint="eastAsia"/>
+              </w:rPr>
+              <w:t>primary</w:t>
+            </w:r>
+            <w:r>
+              <w:t xml:space="preserve"> </w:t>
+            </w:r>
+            <w:r>
+              <w:rPr>
+                <w:rFonts w:hint="eastAsia"/>
+              </w:rPr>
+              <w:t>key</w:t>
+            </w:r>
           </w:p>
         </w:tc>
       </w:tr>
@@ -7453,6 +7492,21 @@
             <w:pPr>
               <w:cnfStyle w:val="000000000000" w:firstRow="0" w:lastRow="0" w:firstColumn="0" w:lastColumn="0" w:oddVBand="0" w:evenVBand="0" w:oddHBand="0" w:evenHBand="0" w:firstRowFirstColumn="0" w:firstRowLastColumn="0" w:lastRowFirstColumn="0" w:lastRowLastColumn="0"/>
             </w:pPr>
+            <w:r>
+              <w:rPr>
+                <w:rFonts w:hint="eastAsia"/>
+              </w:rPr>
+              <w:t>primary</w:t>
+            </w:r>
+            <w:r>
+              <w:t xml:space="preserve"> </w:t>
+            </w:r>
+            <w:r>
+              <w:rPr>
+                <w:rFonts w:hint="eastAsia"/>
+              </w:rPr>
+              <w:t>key</w:t>
+            </w:r>
           </w:p>
         </w:tc>
       </w:tr>
@@ -7485,9 +7539,6 @@
           <w:p>
             <w:pPr>
               <w:cnfStyle w:val="000000000000" w:firstRow="0" w:lastRow="0" w:firstColumn="0" w:lastColumn="0" w:oddVBand="0" w:evenVBand="0" w:oddHBand="0" w:evenHBand="0" w:firstRowFirstColumn="0" w:firstRowLastColumn="0" w:lastRowFirstColumn="0" w:lastRowLastColumn="0"/>
-              <w:rPr>
-                <w:rFonts w:hint="eastAsia"/>
-              </w:rPr>
             </w:pPr>
           </w:p>
         </w:tc>
@@ -7559,13 +7610,7 @@
         <w:rPr>
           <w:rFonts w:hint="eastAsia"/>
         </w:rPr>
-        <w:t>detail-</w:t>
-      </w:r>
-      <w:r>
-        <w:rPr>
-          <w:rFonts w:hint="eastAsia"/>
-        </w:rPr>
-        <w:t>relation</w:t>
+        <w:t>detail-relation</w:t>
       </w:r>
       <w:r>
         <w:t>)</w:t>
@@ -7582,6 +7627,7 @@
         <w:rPr>
           <w:noProof/>
         </w:rPr>
+        <w:lastRenderedPageBreak/>
         <mc:AlternateContent>
           <mc:Choice Requires="wps">
             <w:drawing>
@@ -7677,7 +7723,6 @@
                               </w:pBdr>
                               <w:spacing w:after="0"/>
                               <w:rPr>
-                                <w:rFonts w:hint="eastAsia"/>
                                 <w:i/>
                                 <w:iCs/>
                                 <w:color w:val="5B9BD5" w:themeColor="accent1"/>
@@ -7743,7 +7788,6 @@
                               </w:pBdr>
                               <w:spacing w:after="0"/>
                               <w:rPr>
-                                <w:rFonts w:hint="eastAsia"/>
                                 <w:i/>
                                 <w:iCs/>
                                 <w:color w:val="5B9BD5" w:themeColor="accent1"/>
@@ -7882,15 +7926,6 @@
                                 <w:szCs w:val="24"/>
                               </w:rPr>
                               <w:tab/>
-                            </w:r>
-                            <w:r>
-                              <w:rPr>
-                                <w:i/>
-                                <w:iCs/>
-                                <w:color w:val="5B9BD5" w:themeColor="accent1"/>
-                                <w:sz w:val="24"/>
-                                <w:szCs w:val="24"/>
-                              </w:rPr>
                               <w:t>“contentId”: 1,</w:t>
                             </w:r>
                           </w:p>
@@ -7928,15 +7963,6 @@
                                 <w:szCs w:val="24"/>
                               </w:rPr>
                               <w:tab/>
-                            </w:r>
-                            <w:r>
-                              <w:rPr>
-                                <w:i/>
-                                <w:iCs/>
-                                <w:color w:val="5B9BD5" w:themeColor="accent1"/>
-                                <w:sz w:val="24"/>
-                                <w:szCs w:val="24"/>
-                              </w:rPr>
                               <w:t>“poster”: “example.pic”,</w:t>
                             </w:r>
                           </w:p>
@@ -7974,15 +8000,6 @@
                                 <w:szCs w:val="24"/>
                               </w:rPr>
                               <w:tab/>
-                            </w:r>
-                            <w:r>
-                              <w:rPr>
-                                <w:i/>
-                                <w:iCs/>
-                                <w:color w:val="5B9BD5" w:themeColor="accent1"/>
-                                <w:sz w:val="24"/>
-                                <w:szCs w:val="24"/>
-                              </w:rPr>
                               <w:t>“icon”: “example.pic”,</w:t>
                             </w:r>
                             <w:r>
@@ -8030,15 +8047,6 @@
                                 <w:szCs w:val="24"/>
                               </w:rPr>
                               <w:tab/>
-                            </w:r>
-                            <w:r>
-                              <w:rPr>
-                                <w:i/>
-                                <w:iCs/>
-                                <w:color w:val="5B9BD5" w:themeColor="accent1"/>
-                                <w:sz w:val="24"/>
-                                <w:szCs w:val="24"/>
-                              </w:rPr>
                               <w:t>“screenShot”: “example.pic”,</w:t>
                             </w:r>
                             <w:r>
@@ -8060,7 +8068,6 @@
                               </w:pBdr>
                               <w:spacing w:after="0"/>
                               <w:rPr>
-                                <w:rFonts w:hint="eastAsia"/>
                                 <w:i/>
                                 <w:iCs/>
                                 <w:color w:val="5B9BD5" w:themeColor="accent1"/>
@@ -8087,15 +8094,6 @@
                                 <w:szCs w:val="24"/>
                               </w:rPr>
                               <w:tab/>
-                            </w:r>
-                            <w:r>
-                              <w:rPr>
-                                <w:i/>
-                                <w:iCs/>
-                                <w:color w:val="5B9BD5" w:themeColor="accent1"/>
-                                <w:sz w:val="24"/>
-                                <w:szCs w:val="24"/>
-                              </w:rPr>
                               <w:t>“type”: 1,</w:t>
                             </w:r>
                           </w:p>
@@ -8107,7 +8105,6 @@
                               </w:pBdr>
                               <w:spacing w:after="0"/>
                               <w:rPr>
-                                <w:rFonts w:hint="eastAsia"/>
                                 <w:i/>
                                 <w:iCs/>
                                 <w:color w:val="5B9BD5" w:themeColor="accent1"/>
@@ -8134,15 +8131,6 @@
                                 <w:szCs w:val="24"/>
                               </w:rPr>
                               <w:tab/>
-                            </w:r>
-                            <w:r>
-                              <w:rPr>
-                                <w:i/>
-                                <w:iCs/>
-                                <w:color w:val="5B9BD5" w:themeColor="accent1"/>
-                                <w:sz w:val="24"/>
-                                <w:szCs w:val="24"/>
-                              </w:rPr>
                               <w:t>“link”: “</w:t>
                             </w:r>
                             <w:r>
@@ -8212,15 +8200,6 @@
                                 <w:szCs w:val="24"/>
                               </w:rPr>
                               <w:tab/>
-                            </w:r>
-                            <w:r>
-                              <w:rPr>
-                                <w:i/>
-                                <w:iCs/>
-                                <w:color w:val="5B9BD5" w:themeColor="accent1"/>
-                                <w:sz w:val="24"/>
-                                <w:szCs w:val="24"/>
-                              </w:rPr>
                               <w:t>“tip”: “</w:t>
                             </w:r>
                             <w:r>
@@ -8253,7 +8232,6 @@
                               </w:pBdr>
                               <w:spacing w:after="0"/>
                               <w:rPr>
-                                <w:rFonts w:hint="eastAsia"/>
                                 <w:i/>
                                 <w:iCs/>
                                 <w:color w:val="5B9BD5" w:themeColor="accent1"/>
@@ -9005,6 +8983,9 @@
         </mc:AlternateContent>
       </w:r>
     </w:p>
+    <w:p/>
+    <w:p/>
+    <w:p/>
     <w:p>
       <w:pPr>
         <w:pStyle w:val="Heading1"/>
@@ -9013,16 +8994,10 @@
         <w:rPr>
           <w:rFonts w:hint="eastAsia"/>
         </w:rPr>
-        <w:lastRenderedPageBreak/>
         <w:t>统计分析</w:t>
       </w:r>
     </w:p>
     <w:p>
-      <w:pPr>
-        <w:rPr>
-          <w:rFonts w:hint="eastAsia"/>
-        </w:rPr>
-      </w:pPr>
       <w:r>
         <w:rPr>
           <w:rFonts w:hint="eastAsia"/>
@@ -10345,7 +10320,7 @@
 </file>
 
 <file path=customXml/itemProps1.xml><?xml version="1.0" encoding="utf-8"?>
-<ds:datastoreItem xmlns:ds="http://schemas.openxmlformats.org/officeDocument/2006/customXml" ds:itemID="{ED35244F-67E4-4868-ABB3-7449438EAEC9}">
+<ds:datastoreItem xmlns:ds="http://schemas.openxmlformats.org/officeDocument/2006/customXml" ds:itemID="{7CCB7D74-7025-4CFF-8EE3-2927E7188208}">
   <ds:schemaRefs>
     <ds:schemaRef ds:uri="http://schemas.openxmlformats.org/officeDocument/2006/bibliography"/>
   </ds:schemaRefs>

</xml_diff>

<commit_message>
add options; refactor test code
</commit_message>
<xml_diff>
--- a/src/site/software_interfaces_document.docx
+++ b/src/site/software_interfaces_document.docx
@@ -42,6 +42,12 @@
           <w:rFonts w:hint="eastAsia"/>
         </w:rPr>
         <w:t>是存储其链接，后续工作会确定链接还是二进制实体</w:t>
+      </w:r>
+      <w:r>
+        <w:rPr>
+          <w:rFonts w:hint="eastAsia"/>
+        </w:rPr>
+        <w:t>，暂时定为存储到一个文件服务器</w:t>
       </w:r>
     </w:p>
     <w:p>
@@ -2106,6 +2112,39 @@
           </w:p>
         </w:tc>
       </w:tr>
+      <w:tr>
+        <w:tc>
+          <w:tcPr>
+            <w:cnfStyle w:val="001000000000" w:firstRow="0" w:lastRow="0" w:firstColumn="1" w:lastColumn="0" w:oddVBand="0" w:evenVBand="0" w:oddHBand="0" w:evenHBand="0" w:firstRowFirstColumn="0" w:firstRowLastColumn="0" w:lastRowFirstColumn="0" w:lastRowLastColumn="0"/>
+            <w:tcW w:w="3116" w:type="dxa"/>
+          </w:tcPr>
+          <w:p>
+            <w:r>
+              <w:t>options</w:t>
+            </w:r>
+          </w:p>
+        </w:tc>
+        <w:tc>
+          <w:tcPr>
+            <w:tcW w:w="3117" w:type="dxa"/>
+          </w:tcPr>
+          <w:p>
+            <w:pPr>
+              <w:cnfStyle w:val="000000000000" w:firstRow="0" w:lastRow="0" w:firstColumn="0" w:lastColumn="0" w:oddVBand="0" w:evenVBand="0" w:oddHBand="0" w:evenHBand="0" w:firstRowFirstColumn="0" w:firstRowLastColumn="0" w:lastRowFirstColumn="0" w:lastRowLastColumn="0"/>
+            </w:pPr>
+          </w:p>
+        </w:tc>
+        <w:tc>
+          <w:tcPr>
+            <w:tcW w:w="3117" w:type="dxa"/>
+          </w:tcPr>
+          <w:p>
+            <w:pPr>
+              <w:cnfStyle w:val="000000000000" w:firstRow="0" w:lastRow="0" w:firstColumn="0" w:lastColumn="0" w:oddVBand="0" w:evenVBand="0" w:oddHBand="0" w:evenHBand="0" w:firstRowFirstColumn="0" w:firstRowLastColumn="0" w:lastRowFirstColumn="0" w:lastRowLastColumn="0"/>
+            </w:pPr>
+          </w:p>
+        </w:tc>
+      </w:tr>
     </w:tbl>
     <w:p/>
     <w:p>
@@ -2268,6 +2307,43 @@
                               </w:rPr>
                               <w:t>”</w:t>
                             </w:r>
+                            <w:r>
+                              <w:rPr>
+                                <w:i/>
+                                <w:iCs/>
+                                <w:color w:val="5B9BD5" w:themeColor="accent1"/>
+                                <w:sz w:val="24"/>
+                                <w:szCs w:val="24"/>
+                              </w:rPr>
+                              <w:t>,</w:t>
+                            </w:r>
+                          </w:p>
+                          <w:p>
+                            <w:pPr>
+                              <w:pBdr>
+                                <w:top w:val="single" w:sz="24" w:space="8" w:color="5B9BD5" w:themeColor="accent1"/>
+                                <w:bottom w:val="single" w:sz="24" w:space="8" w:color="5B9BD5" w:themeColor="accent1"/>
+                              </w:pBdr>
+                              <w:spacing w:after="0"/>
+                              <w:rPr>
+                                <w:i/>
+                                <w:iCs/>
+                                <w:color w:val="5B9BD5" w:themeColor="accent1"/>
+                                <w:sz w:val="24"/>
+                                <w:szCs w:val="24"/>
+                              </w:rPr>
+                            </w:pPr>
+                            <w:r>
+                              <w:rPr>
+                                <w:i/>
+                                <w:iCs/>
+                                <w:color w:val="5B9BD5" w:themeColor="accent1"/>
+                                <w:sz w:val="24"/>
+                                <w:szCs w:val="24"/>
+                              </w:rPr>
+                              <w:tab/>
+                              <w:t>“options”: null</w:t>
+                            </w:r>
                           </w:p>
                           <w:p>
                             <w:pPr>
@@ -2307,7 +2383,11 @@
           </mc:Choice>
           <mc:Fallback>
             <w:pict>
-              <v:shape w14:anchorId="43D5E40D" id="_x0000_s1027" type="#_x0000_t202" style="width:466.5pt;height:110.55pt;visibility:visible;mso-wrap-style:square;mso-left-percent:-10001;mso-top-percent:-10001;mso-position-horizontal:absolute;mso-position-horizontal-relative:char;mso-position-vertical:absolute;mso-position-vertical-relative:line;mso-left-percent:-10001;mso-top-percent:-10001;v-text-anchor:top" o:gfxdata="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" filled="f" stroked="f">
+              <v:shapetype w14:anchorId="43D5E40D" id="_x0000_t202" coordsize="21600,21600" o:spt="202" path="m,l,21600r21600,l21600,xe">
+                <v:stroke joinstyle="miter"/>
+                <v:path gradientshapeok="t" o:connecttype="rect"/>
+              </v:shapetype>
+              <v:shape id="_x0000_s1027" type="#_x0000_t202" style="width:466.5pt;height:110.55pt;visibility:visible;mso-wrap-style:square;mso-left-percent:-10001;mso-top-percent:-10001;mso-position-horizontal:absolute;mso-position-horizontal-relative:char;mso-position-vertical:absolute;mso-position-vertical-relative:line;mso-left-percent:-10001;mso-top-percent:-10001;v-text-anchor:top" o:gfxdata="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" filled="f" stroked="f">
                 <v:textbox style="mso-fit-shape-to-text:t">
                   <w:txbxContent>
                     <w:p>
@@ -2419,6 +2499,43 @@
                           <w:szCs w:val="24"/>
                         </w:rPr>
                         <w:t>”</w:t>
+                      </w:r>
+                      <w:r>
+                        <w:rPr>
+                          <w:i/>
+                          <w:iCs/>
+                          <w:color w:val="5B9BD5" w:themeColor="accent1"/>
+                          <w:sz w:val="24"/>
+                          <w:szCs w:val="24"/>
+                        </w:rPr>
+                        <w:t>,</w:t>
+                      </w:r>
+                    </w:p>
+                    <w:p>
+                      <w:pPr>
+                        <w:pBdr>
+                          <w:top w:val="single" w:sz="24" w:space="8" w:color="5B9BD5" w:themeColor="accent1"/>
+                          <w:bottom w:val="single" w:sz="24" w:space="8" w:color="5B9BD5" w:themeColor="accent1"/>
+                        </w:pBdr>
+                        <w:spacing w:after="0"/>
+                        <w:rPr>
+                          <w:i/>
+                          <w:iCs/>
+                          <w:color w:val="5B9BD5" w:themeColor="accent1"/>
+                          <w:sz w:val="24"/>
+                          <w:szCs w:val="24"/>
+                        </w:rPr>
+                      </w:pPr>
+                      <w:r>
+                        <w:rPr>
+                          <w:i/>
+                          <w:iCs/>
+                          <w:color w:val="5B9BD5" w:themeColor="accent1"/>
+                          <w:sz w:val="24"/>
+                          <w:szCs w:val="24"/>
+                        </w:rPr>
+                        <w:tab/>
+                        <w:t>“options”: null</w:t>
                       </w:r>
                     </w:p>
                     <w:p>
@@ -3094,6 +3211,7 @@
               <w:rPr>
                 <w:rFonts w:hint="eastAsia"/>
               </w:rPr>
+              <w:lastRenderedPageBreak/>
               <w:t>productId</w:t>
             </w:r>
           </w:p>
@@ -3183,15 +3301,11 @@
           <w:p>
             <w:pPr>
               <w:cnfStyle w:val="000000000000" w:firstRow="0" w:lastRow="0" w:firstColumn="0" w:lastColumn="0" w:oddVBand="0" w:evenVBand="0" w:oddHBand="0" w:evenHBand="0" w:firstRowFirstColumn="0" w:firstRowLastColumn="0" w:lastRowFirstColumn="0" w:lastRowLastColumn="0"/>
-              <w:rPr>
-                <w:rFonts w:hint="eastAsia"/>
-              </w:rPr>
-            </w:pPr>
-            <w:r>
-              <w:rPr>
-                <w:rFonts w:hint="eastAsia"/>
-              </w:rPr>
-              <w:lastRenderedPageBreak/>
+            </w:pPr>
+            <w:r>
+              <w:rPr>
+                <w:rFonts w:hint="eastAsia"/>
+              </w:rPr>
               <w:t>对于</w:t>
             </w:r>
             <w:r>
@@ -3217,7 +3331,6 @@
           </w:tcPr>
           <w:p>
             <w:r>
-              <w:lastRenderedPageBreak/>
               <w:t>name</w:t>
             </w:r>
           </w:p>
@@ -3397,7 +3510,11 @@
             <w:cnfStyle w:val="001000000000" w:firstRow="0" w:lastRow="0" w:firstColumn="1" w:lastColumn="0" w:oddVBand="0" w:evenVBand="0" w:oddHBand="0" w:evenHBand="0" w:firstRowFirstColumn="0" w:firstRowLastColumn="0" w:lastRowFirstColumn="0" w:lastRowLastColumn="0"/>
             <w:tcW w:w="3116" w:type="dxa"/>
           </w:tcPr>
-          <w:p/>
+          <w:p>
+            <w:r>
+              <w:t>options</w:t>
+            </w:r>
+          </w:p>
         </w:tc>
         <w:tc>
           <w:tcPr>
@@ -3711,6 +3828,43 @@
                               </w:rPr>
                               <w:t>”</w:t>
                             </w:r>
+                            <w:r>
+                              <w:rPr>
+                                <w:i/>
+                                <w:iCs/>
+                                <w:color w:val="5B9BD5" w:themeColor="accent1"/>
+                                <w:sz w:val="24"/>
+                                <w:szCs w:val="24"/>
+                              </w:rPr>
+                              <w:t>,</w:t>
+                            </w:r>
+                          </w:p>
+                          <w:p>
+                            <w:pPr>
+                              <w:pBdr>
+                                <w:top w:val="single" w:sz="24" w:space="8" w:color="5B9BD5" w:themeColor="accent1"/>
+                                <w:bottom w:val="single" w:sz="24" w:space="8" w:color="5B9BD5" w:themeColor="accent1"/>
+                              </w:pBdr>
+                              <w:spacing w:after="0"/>
+                              <w:rPr>
+                                <w:i/>
+                                <w:iCs/>
+                                <w:color w:val="5B9BD5" w:themeColor="accent1"/>
+                                <w:sz w:val="24"/>
+                                <w:szCs w:val="24"/>
+                              </w:rPr>
+                            </w:pPr>
+                            <w:r>
+                              <w:rPr>
+                                <w:i/>
+                                <w:iCs/>
+                                <w:color w:val="5B9BD5" w:themeColor="accent1"/>
+                                <w:sz w:val="24"/>
+                                <w:szCs w:val="24"/>
+                              </w:rPr>
+                              <w:tab/>
+                              <w:t>“options”: null</w:t>
+                            </w:r>
                           </w:p>
                           <w:p>
                             <w:pPr>
@@ -3926,7 +4080,6 @@
                         </w:pBdr>
                         <w:spacing w:after="0"/>
                         <w:rPr>
-                          <w:rFonts w:hint="eastAsia"/>
                           <w:i/>
                           <w:iCs/>
                           <w:color w:val="5B9BD5" w:themeColor="accent1"/>
@@ -3992,6 +4145,43 @@
                           <w:szCs w:val="24"/>
                         </w:rPr>
                         <w:t>”</w:t>
+                      </w:r>
+                      <w:r>
+                        <w:rPr>
+                          <w:i/>
+                          <w:iCs/>
+                          <w:color w:val="5B9BD5" w:themeColor="accent1"/>
+                          <w:sz w:val="24"/>
+                          <w:szCs w:val="24"/>
+                        </w:rPr>
+                        <w:t>,</w:t>
+                      </w:r>
+                    </w:p>
+                    <w:p>
+                      <w:pPr>
+                        <w:pBdr>
+                          <w:top w:val="single" w:sz="24" w:space="8" w:color="5B9BD5" w:themeColor="accent1"/>
+                          <w:bottom w:val="single" w:sz="24" w:space="8" w:color="5B9BD5" w:themeColor="accent1"/>
+                        </w:pBdr>
+                        <w:spacing w:after="0"/>
+                        <w:rPr>
+                          <w:i/>
+                          <w:iCs/>
+                          <w:color w:val="5B9BD5" w:themeColor="accent1"/>
+                          <w:sz w:val="24"/>
+                          <w:szCs w:val="24"/>
+                        </w:rPr>
+                      </w:pPr>
+                      <w:r>
+                        <w:rPr>
+                          <w:i/>
+                          <w:iCs/>
+                          <w:color w:val="5B9BD5" w:themeColor="accent1"/>
+                          <w:sz w:val="24"/>
+                          <w:szCs w:val="24"/>
+                        </w:rPr>
+                        <w:tab/>
+                        <w:t>“options”: null</w:t>
                       </w:r>
                     </w:p>
                     <w:p>
@@ -4771,6 +4961,7 @@
               <w:rPr>
                 <w:rFonts w:hint="eastAsia"/>
               </w:rPr>
+              <w:lastRenderedPageBreak/>
               <w:t>对于</w:t>
             </w:r>
             <w:r>
@@ -4785,8 +4976,6 @@
               </w:rPr>
               <w:t>接口如果不提供则会自动生成</w:t>
             </w:r>
-            <w:bookmarkStart w:id="0" w:name="_GoBack"/>
-            <w:bookmarkEnd w:id="0"/>
           </w:p>
         </w:tc>
       </w:tr>
@@ -4797,11 +4986,14 @@
             <w:tcW w:w="3116" w:type="dxa"/>
           </w:tcPr>
           <w:p>
-            <w:r>
-              <w:rPr>
-                <w:rFonts w:hint="eastAsia"/>
-              </w:rPr>
-              <w:t>poster</w:t>
+            <w:pPr>
+              <w:rPr>
+                <w:rFonts w:hint="eastAsia"/>
+              </w:rPr>
+            </w:pPr>
+            <w:r>
+              <w:lastRenderedPageBreak/>
+              <w:t>name</w:t>
             </w:r>
           </w:p>
         </w:tc>
@@ -4837,8 +5029,7 @@
               <w:rPr>
                 <w:rFonts w:hint="eastAsia"/>
               </w:rPr>
-              <w:lastRenderedPageBreak/>
-              <w:t>icon</w:t>
+              <w:t>poster</w:t>
             </w:r>
           </w:p>
         </w:tc>
@@ -4871,7 +5062,10 @@
           </w:tcPr>
           <w:p>
             <w:r>
-              <w:t>screenshot</w:t>
+              <w:rPr>
+                <w:rFonts w:hint="eastAsia"/>
+              </w:rPr>
+              <w:t>icon</w:t>
             </w:r>
           </w:p>
         </w:tc>
@@ -4904,7 +5098,7 @@
           </w:tcPr>
           <w:p>
             <w:r>
-              <w:t>type</w:t>
+              <w:t>screenshot</w:t>
             </w:r>
           </w:p>
         </w:tc>
@@ -4926,73 +5120,6 @@
             <w:pPr>
               <w:cnfStyle w:val="000000000000" w:firstRow="0" w:lastRow="0" w:firstColumn="0" w:lastColumn="0" w:oddVBand="0" w:evenVBand="0" w:oddHBand="0" w:evenHBand="0" w:firstRowFirstColumn="0" w:firstRowLastColumn="0" w:lastRowFirstColumn="0" w:lastRowLastColumn="0"/>
             </w:pPr>
-            <w:r>
-              <w:rPr>
-                <w:rFonts w:hint="eastAsia"/>
-              </w:rPr>
-              <w:t>1</w:t>
-            </w:r>
-            <w:r>
-              <w:rPr>
-                <w:rFonts w:hint="eastAsia"/>
-              </w:rPr>
-              <w:t>:</w:t>
-            </w:r>
-            <w:r>
-              <w:t xml:space="preserve"> </w:t>
-            </w:r>
-            <w:r>
-              <w:rPr>
-                <w:rFonts w:hint="eastAsia"/>
-              </w:rPr>
-              <w:t>游戏</w:t>
-            </w:r>
-          </w:p>
-          <w:p>
-            <w:pPr>
-              <w:cnfStyle w:val="000000000000" w:firstRow="0" w:lastRow="0" w:firstColumn="0" w:lastColumn="0" w:oddVBand="0" w:evenVBand="0" w:oddHBand="0" w:evenHBand="0" w:firstRowFirstColumn="0" w:firstRowLastColumn="0" w:lastRowFirstColumn="0" w:lastRowLastColumn="0"/>
-            </w:pPr>
-            <w:r>
-              <w:rPr>
-                <w:rFonts w:hint="eastAsia"/>
-              </w:rPr>
-              <w:t>2</w:t>
-            </w:r>
-            <w:r>
-              <w:rPr>
-                <w:rFonts w:hint="eastAsia"/>
-              </w:rPr>
-              <w:t xml:space="preserve">: </w:t>
-            </w:r>
-            <w:r>
-              <w:rPr>
-                <w:rFonts w:hint="eastAsia"/>
-              </w:rPr>
-              <w:t>视频</w:t>
-            </w:r>
-          </w:p>
-          <w:p>
-            <w:pPr>
-              <w:cnfStyle w:val="000000000000" w:firstRow="0" w:lastRow="0" w:firstColumn="0" w:lastColumn="0" w:oddVBand="0" w:evenVBand="0" w:oddHBand="0" w:evenHBand="0" w:firstRowFirstColumn="0" w:firstRowLastColumn="0" w:lastRowFirstColumn="0" w:lastRowLastColumn="0"/>
-            </w:pPr>
-            <w:r>
-              <w:rPr>
-                <w:rFonts w:hint="eastAsia"/>
-              </w:rPr>
-              <w:t>0</w:t>
-            </w:r>
-            <w:r>
-              <w:rPr>
-                <w:rFonts w:hint="eastAsia"/>
-              </w:rPr>
-              <w:t xml:space="preserve">: </w:t>
-            </w:r>
-            <w:r>
-              <w:rPr>
-                <w:rFonts w:hint="eastAsia"/>
-              </w:rPr>
-              <w:t>其他</w:t>
-            </w:r>
           </w:p>
         </w:tc>
       </w:tr>
@@ -5004,7 +5131,7 @@
           </w:tcPr>
           <w:p>
             <w:r>
-              <w:t>link</w:t>
+              <w:t>type</w:t>
             </w:r>
           </w:p>
         </w:tc>
@@ -5026,6 +5153,73 @@
             <w:pPr>
               <w:cnfStyle w:val="000000000000" w:firstRow="0" w:lastRow="0" w:firstColumn="0" w:lastColumn="0" w:oddVBand="0" w:evenVBand="0" w:oddHBand="0" w:evenHBand="0" w:firstRowFirstColumn="0" w:firstRowLastColumn="0" w:lastRowFirstColumn="0" w:lastRowLastColumn="0"/>
             </w:pPr>
+            <w:r>
+              <w:rPr>
+                <w:rFonts w:hint="eastAsia"/>
+              </w:rPr>
+              <w:t>1</w:t>
+            </w:r>
+            <w:r>
+              <w:rPr>
+                <w:rFonts w:hint="eastAsia"/>
+              </w:rPr>
+              <w:t>:</w:t>
+            </w:r>
+            <w:r>
+              <w:t xml:space="preserve"> </w:t>
+            </w:r>
+            <w:r>
+              <w:rPr>
+                <w:rFonts w:hint="eastAsia"/>
+              </w:rPr>
+              <w:t>游戏</w:t>
+            </w:r>
+          </w:p>
+          <w:p>
+            <w:pPr>
+              <w:cnfStyle w:val="000000000000" w:firstRow="0" w:lastRow="0" w:firstColumn="0" w:lastColumn="0" w:oddVBand="0" w:evenVBand="0" w:oddHBand="0" w:evenHBand="0" w:firstRowFirstColumn="0" w:firstRowLastColumn="0" w:lastRowFirstColumn="0" w:lastRowLastColumn="0"/>
+            </w:pPr>
+            <w:r>
+              <w:rPr>
+                <w:rFonts w:hint="eastAsia"/>
+              </w:rPr>
+              <w:t>2</w:t>
+            </w:r>
+            <w:r>
+              <w:rPr>
+                <w:rFonts w:hint="eastAsia"/>
+              </w:rPr>
+              <w:t xml:space="preserve">: </w:t>
+            </w:r>
+            <w:r>
+              <w:rPr>
+                <w:rFonts w:hint="eastAsia"/>
+              </w:rPr>
+              <w:t>视频</w:t>
+            </w:r>
+          </w:p>
+          <w:p>
+            <w:pPr>
+              <w:cnfStyle w:val="000000000000" w:firstRow="0" w:lastRow="0" w:firstColumn="0" w:lastColumn="0" w:oddVBand="0" w:evenVBand="0" w:oddHBand="0" w:evenHBand="0" w:firstRowFirstColumn="0" w:firstRowLastColumn="0" w:lastRowFirstColumn="0" w:lastRowLastColumn="0"/>
+            </w:pPr>
+            <w:r>
+              <w:rPr>
+                <w:rFonts w:hint="eastAsia"/>
+              </w:rPr>
+              <w:t>0</w:t>
+            </w:r>
+            <w:r>
+              <w:rPr>
+                <w:rFonts w:hint="eastAsia"/>
+              </w:rPr>
+              <w:t xml:space="preserve">: </w:t>
+            </w:r>
+            <w:r>
+              <w:rPr>
+                <w:rFonts w:hint="eastAsia"/>
+              </w:rPr>
+              <w:t>其他</w:t>
+            </w:r>
           </w:p>
         </w:tc>
       </w:tr>
@@ -5037,7 +5231,73 @@
           </w:tcPr>
           <w:p>
             <w:r>
+              <w:t>link</w:t>
+            </w:r>
+          </w:p>
+        </w:tc>
+        <w:tc>
+          <w:tcPr>
+            <w:tcW w:w="3117" w:type="dxa"/>
+          </w:tcPr>
+          <w:p>
+            <w:pPr>
+              <w:cnfStyle w:val="000000000000" w:firstRow="0" w:lastRow="0" w:firstColumn="0" w:lastColumn="0" w:oddVBand="0" w:evenVBand="0" w:oddHBand="0" w:evenHBand="0" w:firstRowFirstColumn="0" w:firstRowLastColumn="0" w:lastRowFirstColumn="0" w:lastRowLastColumn="0"/>
+            </w:pPr>
+          </w:p>
+        </w:tc>
+        <w:tc>
+          <w:tcPr>
+            <w:tcW w:w="3117" w:type="dxa"/>
+          </w:tcPr>
+          <w:p>
+            <w:pPr>
+              <w:cnfStyle w:val="000000000000" w:firstRow="0" w:lastRow="0" w:firstColumn="0" w:lastColumn="0" w:oddVBand="0" w:evenVBand="0" w:oddHBand="0" w:evenHBand="0" w:firstRowFirstColumn="0" w:firstRowLastColumn="0" w:lastRowFirstColumn="0" w:lastRowLastColumn="0"/>
+            </w:pPr>
+          </w:p>
+        </w:tc>
+      </w:tr>
+      <w:tr>
+        <w:tc>
+          <w:tcPr>
+            <w:cnfStyle w:val="001000000000" w:firstRow="0" w:lastRow="0" w:firstColumn="1" w:lastColumn="0" w:oddVBand="0" w:evenVBand="0" w:oddHBand="0" w:evenHBand="0" w:firstRowFirstColumn="0" w:firstRowLastColumn="0" w:lastRowFirstColumn="0" w:lastRowLastColumn="0"/>
+            <w:tcW w:w="3116" w:type="dxa"/>
+          </w:tcPr>
+          <w:p>
+            <w:r>
               <w:t>tip</w:t>
+            </w:r>
+          </w:p>
+        </w:tc>
+        <w:tc>
+          <w:tcPr>
+            <w:tcW w:w="3117" w:type="dxa"/>
+          </w:tcPr>
+          <w:p>
+            <w:pPr>
+              <w:cnfStyle w:val="000000000000" w:firstRow="0" w:lastRow="0" w:firstColumn="0" w:lastColumn="0" w:oddVBand="0" w:evenVBand="0" w:oddHBand="0" w:evenHBand="0" w:firstRowFirstColumn="0" w:firstRowLastColumn="0" w:lastRowFirstColumn="0" w:lastRowLastColumn="0"/>
+            </w:pPr>
+          </w:p>
+        </w:tc>
+        <w:tc>
+          <w:tcPr>
+            <w:tcW w:w="3117" w:type="dxa"/>
+          </w:tcPr>
+          <w:p>
+            <w:pPr>
+              <w:cnfStyle w:val="000000000000" w:firstRow="0" w:lastRow="0" w:firstColumn="0" w:lastColumn="0" w:oddVBand="0" w:evenVBand="0" w:oddHBand="0" w:evenHBand="0" w:firstRowFirstColumn="0" w:firstRowLastColumn="0" w:lastRowFirstColumn="0" w:lastRowLastColumn="0"/>
+            </w:pPr>
+          </w:p>
+        </w:tc>
+      </w:tr>
+      <w:tr>
+        <w:tc>
+          <w:tcPr>
+            <w:cnfStyle w:val="001000000000" w:firstRow="0" w:lastRow="0" w:firstColumn="1" w:lastColumn="0" w:oddVBand="0" w:evenVBand="0" w:oddHBand="0" w:evenHBand="0" w:firstRowFirstColumn="0" w:firstRowLastColumn="0" w:lastRowFirstColumn="0" w:lastRowLastColumn="0"/>
+            <w:tcW w:w="3116" w:type="dxa"/>
+          </w:tcPr>
+          <w:p>
+            <w:r>
+              <w:t>options</w:t>
             </w:r>
           </w:p>
         </w:tc>
@@ -5218,6 +5478,33 @@
                                 <w:szCs w:val="24"/>
                               </w:rPr>
                               <w:tab/>
+                              <w:t>“name”: “example”,</w:t>
+                            </w:r>
+                          </w:p>
+                          <w:p>
+                            <w:pPr>
+                              <w:pBdr>
+                                <w:top w:val="single" w:sz="24" w:space="8" w:color="5B9BD5" w:themeColor="accent1"/>
+                                <w:bottom w:val="single" w:sz="24" w:space="8" w:color="5B9BD5" w:themeColor="accent1"/>
+                              </w:pBdr>
+                              <w:spacing w:after="0"/>
+                              <w:rPr>
+                                <w:i/>
+                                <w:iCs/>
+                                <w:color w:val="5B9BD5" w:themeColor="accent1"/>
+                                <w:sz w:val="24"/>
+                                <w:szCs w:val="24"/>
+                              </w:rPr>
+                            </w:pPr>
+                            <w:r>
+                              <w:rPr>
+                                <w:i/>
+                                <w:iCs/>
+                                <w:color w:val="5B9BD5" w:themeColor="accent1"/>
+                                <w:sz w:val="24"/>
+                                <w:szCs w:val="24"/>
+                              </w:rPr>
+                              <w:tab/>
                               <w:t>“poster”: “example.pic”,</w:t>
                             </w:r>
                           </w:p>
@@ -5371,14 +5658,13 @@
                             </w:r>
                             <w:r>
                               <w:rPr>
-                                <w:rFonts w:hint="eastAsia"/>
-                                <w:i/>
-                                <w:iCs/>
-                                <w:color w:val="5B9BD5" w:themeColor="accent1"/>
-                                <w:sz w:val="24"/>
-                                <w:szCs w:val="24"/>
-                              </w:rPr>
-                              <w:t xml:space="preserve"> </w:t>
+                                <w:i/>
+                                <w:iCs/>
+                                <w:color w:val="5B9BD5" w:themeColor="accent1"/>
+                                <w:sz w:val="24"/>
+                                <w:szCs w:val="24"/>
+                              </w:rPr>
+                              <w:t>,</w:t>
                             </w:r>
                           </w:p>
                           <w:p>
@@ -5439,6 +5725,8 @@
                               </w:rPr>
                               <w:t>”</w:t>
                             </w:r>
+                            <w:bookmarkStart w:id="0" w:name="_GoBack"/>
+                            <w:bookmarkEnd w:id="0"/>
                           </w:p>
                           <w:p>
                             <w:pPr>
@@ -5558,8 +5846,24 @@
                           <w:szCs w:val="24"/>
                         </w:rPr>
                         <w:tab/>
-                        <w:t>“content</w:t>
+                        <w:t>“contentId”: 1,</w:t>
                       </w:r>
+                    </w:p>
+                    <w:p>
+                      <w:pPr>
+                        <w:pBdr>
+                          <w:top w:val="single" w:sz="24" w:space="8" w:color="5B9BD5" w:themeColor="accent1"/>
+                          <w:bottom w:val="single" w:sz="24" w:space="8" w:color="5B9BD5" w:themeColor="accent1"/>
+                        </w:pBdr>
+                        <w:spacing w:after="0"/>
+                        <w:rPr>
+                          <w:i/>
+                          <w:iCs/>
+                          <w:color w:val="5B9BD5" w:themeColor="accent1"/>
+                          <w:sz w:val="24"/>
+                          <w:szCs w:val="24"/>
+                        </w:rPr>
+                      </w:pPr>
                       <w:r>
                         <w:rPr>
                           <w:i/>
@@ -5568,7 +5872,8 @@
                           <w:sz w:val="24"/>
                           <w:szCs w:val="24"/>
                         </w:rPr>
-                        <w:t>Id”: 1,</w:t>
+                        <w:tab/>
+                        <w:t>“name”: “example”,</w:t>
                       </w:r>
                     </w:p>
                     <w:p>
@@ -5659,27 +5964,7 @@
                           <w:szCs w:val="24"/>
                         </w:rPr>
                         <w:tab/>
-                        <w:t>“</w:t>
-                      </w:r>
-                      <w:r>
-                        <w:rPr>
-                          <w:i/>
-                          <w:iCs/>
-                          <w:color w:val="5B9BD5" w:themeColor="accent1"/>
-                          <w:sz w:val="24"/>
-                          <w:szCs w:val="24"/>
-                        </w:rPr>
-                        <w:t>screenShot</w:t>
-                      </w:r>
-                      <w:r>
-                        <w:rPr>
-                          <w:i/>
-                          <w:iCs/>
-                          <w:color w:val="5B9BD5" w:themeColor="accent1"/>
-                          <w:sz w:val="24"/>
-                          <w:szCs w:val="24"/>
-                        </w:rPr>
-                        <w:t>”: “example.pic”,</w:t>
+                        <w:t>“screenShot”: “example.pic”,</w:t>
                       </w:r>
                       <w:r>
                         <w:rPr>
@@ -5700,7 +5985,6 @@
                         </w:pBdr>
                         <w:spacing w:after="0"/>
                         <w:rPr>
-                          <w:rFonts w:hint="eastAsia"/>
                           <w:i/>
                           <w:iCs/>
                           <w:color w:val="5B9BD5" w:themeColor="accent1"/>
@@ -5728,7 +6012,6 @@
                         </w:pBdr>
                         <w:spacing w:after="0"/>
                         <w:rPr>
-                          <w:rFonts w:hint="eastAsia"/>
                           <w:i/>
                           <w:iCs/>
                           <w:color w:val="5B9BD5" w:themeColor="accent1"/>
@@ -5770,14 +6053,13 @@
                       </w:r>
                       <w:r>
                         <w:rPr>
-                          <w:rFonts w:hint="eastAsia"/>
-                          <w:i/>
-                          <w:iCs/>
-                          <w:color w:val="5B9BD5" w:themeColor="accent1"/>
-                          <w:sz w:val="24"/>
-                          <w:szCs w:val="24"/>
-                        </w:rPr>
-                        <w:t xml:space="preserve"> </w:t>
+                          <w:i/>
+                          <w:iCs/>
+                          <w:color w:val="5B9BD5" w:themeColor="accent1"/>
+                          <w:sz w:val="24"/>
+                          <w:szCs w:val="24"/>
+                        </w:rPr>
+                        <w:t>,</w:t>
                       </w:r>
                     </w:p>
                     <w:p>
@@ -5804,27 +6086,7 @@
                           <w:szCs w:val="24"/>
                         </w:rPr>
                         <w:tab/>
-                        <w:t>“</w:t>
-                      </w:r>
-                      <w:r>
-                        <w:rPr>
-                          <w:i/>
-                          <w:iCs/>
-                          <w:color w:val="5B9BD5" w:themeColor="accent1"/>
-                          <w:sz w:val="24"/>
-                          <w:szCs w:val="24"/>
-                        </w:rPr>
-                        <w:t>tip</w:t>
-                      </w:r>
-                      <w:r>
-                        <w:rPr>
-                          <w:i/>
-                          <w:iCs/>
-                          <w:color w:val="5B9BD5" w:themeColor="accent1"/>
-                          <w:sz w:val="24"/>
-                          <w:szCs w:val="24"/>
-                        </w:rPr>
-                        <w:t>”: “</w:t>
+                        <w:t>“tip”: “</w:t>
                       </w:r>
                       <w:r>
                         <w:rPr>
@@ -5858,6 +6120,8 @@
                         </w:rPr>
                         <w:t>”</w:t>
                       </w:r>
+                      <w:bookmarkStart w:id="1" w:name="_GoBack"/>
+                      <w:bookmarkEnd w:id="1"/>
                     </w:p>
                     <w:p>
                       <w:pPr>
@@ -5909,15 +6173,15 @@
     <w:tbl>
       <w:tblPr>
         <w:tblStyle w:val="GridTable1Light-Accent6"/>
-        <w:tblW w:w="0" w:type="auto"/>
+        <w:tblW w:w="10165" w:type="dxa"/>
         <w:tblLook w:val="04A0" w:firstRow="1" w:lastRow="0" w:firstColumn="1" w:lastColumn="0" w:noHBand="0" w:noVBand="1"/>
       </w:tblPr>
       <w:tblGrid>
         <w:gridCol w:w="981"/>
-        <w:gridCol w:w="991"/>
-        <w:gridCol w:w="4690"/>
-        <w:gridCol w:w="1286"/>
-        <w:gridCol w:w="1402"/>
+        <w:gridCol w:w="937"/>
+        <w:gridCol w:w="5267"/>
+        <w:gridCol w:w="1159"/>
+        <w:gridCol w:w="1821"/>
       </w:tblGrid>
       <w:tr>
         <w:trPr>
@@ -5936,7 +6200,7 @@
         </w:tc>
         <w:tc>
           <w:tcPr>
-            <w:tcW w:w="1008" w:type="dxa"/>
+            <w:tcW w:w="937" w:type="dxa"/>
           </w:tcPr>
           <w:p>
             <w:pPr>
@@ -5949,7 +6213,7 @@
         </w:tc>
         <w:tc>
           <w:tcPr>
-            <w:tcW w:w="4546" w:type="dxa"/>
+            <w:tcW w:w="5267" w:type="dxa"/>
           </w:tcPr>
           <w:p>
             <w:pPr>
@@ -5962,7 +6226,7 @@
         </w:tc>
         <w:tc>
           <w:tcPr>
-            <w:tcW w:w="1330" w:type="dxa"/>
+            <w:tcW w:w="1159" w:type="dxa"/>
           </w:tcPr>
           <w:p>
             <w:pPr>
@@ -5981,7 +6245,7 @@
         </w:tc>
         <w:tc>
           <w:tcPr>
-            <w:tcW w:w="1485" w:type="dxa"/>
+            <w:tcW w:w="1821" w:type="dxa"/>
           </w:tcPr>
           <w:p>
             <w:pPr>
@@ -6010,7 +6274,7 @@
         </w:tc>
         <w:tc>
           <w:tcPr>
-            <w:tcW w:w="1174" w:type="dxa"/>
+            <w:tcW w:w="937" w:type="dxa"/>
           </w:tcPr>
           <w:p>
             <w:pPr>
@@ -6023,7 +6287,7 @@
         </w:tc>
         <w:tc>
           <w:tcPr>
-            <w:tcW w:w="3240" w:type="dxa"/>
+            <w:tcW w:w="5267" w:type="dxa"/>
           </w:tcPr>
           <w:p>
             <w:pPr>
@@ -6045,17 +6309,17 @@
         </w:tc>
         <w:tc>
           <w:tcPr>
-            <w:tcW w:w="1722" w:type="dxa"/>
-          </w:tcPr>
-          <w:p>
-            <w:pPr>
-              <w:cnfStyle w:val="000000000000" w:firstRow="0" w:lastRow="0" w:firstColumn="0" w:lastColumn="0" w:oddVBand="0" w:evenVBand="0" w:oddHBand="0" w:evenHBand="0" w:firstRowFirstColumn="0" w:firstRowLastColumn="0" w:lastRowFirstColumn="0" w:lastRowLastColumn="0"/>
-            </w:pPr>
-          </w:p>
-        </w:tc>
-        <w:tc>
-          <w:tcPr>
-            <w:tcW w:w="2233" w:type="dxa"/>
+            <w:tcW w:w="1159" w:type="dxa"/>
+          </w:tcPr>
+          <w:p>
+            <w:pPr>
+              <w:cnfStyle w:val="000000000000" w:firstRow="0" w:lastRow="0" w:firstColumn="0" w:lastColumn="0" w:oddVBand="0" w:evenVBand="0" w:oddHBand="0" w:evenHBand="0" w:firstRowFirstColumn="0" w:firstRowLastColumn="0" w:lastRowFirstColumn="0" w:lastRowLastColumn="0"/>
+            </w:pPr>
+          </w:p>
+        </w:tc>
+        <w:tc>
+          <w:tcPr>
+            <w:tcW w:w="1821" w:type="dxa"/>
           </w:tcPr>
           <w:p>
             <w:pPr>
@@ -6084,7 +6348,7 @@
         </w:tc>
         <w:tc>
           <w:tcPr>
-            <w:tcW w:w="1008" w:type="dxa"/>
+            <w:tcW w:w="937" w:type="dxa"/>
           </w:tcPr>
           <w:p>
             <w:pPr>
@@ -6097,7 +6361,7 @@
         </w:tc>
         <w:tc>
           <w:tcPr>
-            <w:tcW w:w="4546" w:type="dxa"/>
+            <w:tcW w:w="5267" w:type="dxa"/>
           </w:tcPr>
           <w:p>
             <w:pPr>
@@ -6128,17 +6392,17 @@
         </w:tc>
         <w:tc>
           <w:tcPr>
-            <w:tcW w:w="1330" w:type="dxa"/>
-          </w:tcPr>
-          <w:p>
-            <w:pPr>
-              <w:cnfStyle w:val="000000000000" w:firstRow="0" w:lastRow="0" w:firstColumn="0" w:lastColumn="0" w:oddVBand="0" w:evenVBand="0" w:oddHBand="0" w:evenHBand="0" w:firstRowFirstColumn="0" w:firstRowLastColumn="0" w:lastRowFirstColumn="0" w:lastRowLastColumn="0"/>
-            </w:pPr>
-          </w:p>
-        </w:tc>
-        <w:tc>
-          <w:tcPr>
-            <w:tcW w:w="1485" w:type="dxa"/>
+            <w:tcW w:w="1159" w:type="dxa"/>
+          </w:tcPr>
+          <w:p>
+            <w:pPr>
+              <w:cnfStyle w:val="000000000000" w:firstRow="0" w:lastRow="0" w:firstColumn="0" w:lastColumn="0" w:oddVBand="0" w:evenVBand="0" w:oddHBand="0" w:evenHBand="0" w:firstRowFirstColumn="0" w:firstRowLastColumn="0" w:lastRowFirstColumn="0" w:lastRowLastColumn="0"/>
+            </w:pPr>
+          </w:p>
+        </w:tc>
+        <w:tc>
+          <w:tcPr>
+            <w:tcW w:w="1821" w:type="dxa"/>
           </w:tcPr>
           <w:p>
             <w:pPr>
@@ -6176,7 +6440,7 @@
         </w:tc>
         <w:tc>
           <w:tcPr>
-            <w:tcW w:w="1008" w:type="dxa"/>
+            <w:tcW w:w="937" w:type="dxa"/>
           </w:tcPr>
           <w:p>
             <w:pPr>
@@ -6189,7 +6453,7 @@
         </w:tc>
         <w:tc>
           <w:tcPr>
-            <w:tcW w:w="4546" w:type="dxa"/>
+            <w:tcW w:w="5267" w:type="dxa"/>
           </w:tcPr>
           <w:p>
             <w:pPr>
@@ -6211,7 +6475,7 @@
         </w:tc>
         <w:tc>
           <w:tcPr>
-            <w:tcW w:w="1330" w:type="dxa"/>
+            <w:tcW w:w="1159" w:type="dxa"/>
           </w:tcPr>
           <w:p>
             <w:pPr>
@@ -6224,7 +6488,7 @@
         </w:tc>
         <w:tc>
           <w:tcPr>
-            <w:tcW w:w="1485" w:type="dxa"/>
+            <w:tcW w:w="1821" w:type="dxa"/>
           </w:tcPr>
           <w:p>
             <w:pPr>
@@ -6253,7 +6517,7 @@
         </w:tc>
         <w:tc>
           <w:tcPr>
-            <w:tcW w:w="1008" w:type="dxa"/>
+            <w:tcW w:w="937" w:type="dxa"/>
           </w:tcPr>
           <w:p>
             <w:pPr>
@@ -6266,7 +6530,7 @@
         </w:tc>
         <w:tc>
           <w:tcPr>
-            <w:tcW w:w="4546" w:type="dxa"/>
+            <w:tcW w:w="5267" w:type="dxa"/>
           </w:tcPr>
           <w:p>
             <w:pPr>
@@ -6294,23 +6558,23 @@
               <w:t>d}</w:t>
             </w:r>
             <w:r>
-              <w:t>/contents/{tid}</w:t>
-            </w:r>
-          </w:p>
-        </w:tc>
-        <w:tc>
-          <w:tcPr>
-            <w:tcW w:w="1330" w:type="dxa"/>
-          </w:tcPr>
-          <w:p>
-            <w:pPr>
-              <w:cnfStyle w:val="000000000000" w:firstRow="0" w:lastRow="0" w:firstColumn="0" w:lastColumn="0" w:oddVBand="0" w:evenVBand="0" w:oddHBand="0" w:evenHBand="0" w:firstRowFirstColumn="0" w:firstRowLastColumn="0" w:lastRowFirstColumn="0" w:lastRowLastColumn="0"/>
-            </w:pPr>
-          </w:p>
-        </w:tc>
-        <w:tc>
-          <w:tcPr>
-            <w:tcW w:w="1485" w:type="dxa"/>
+              <w:t>/contents/{tid}?type=0</w:t>
+            </w:r>
+          </w:p>
+        </w:tc>
+        <w:tc>
+          <w:tcPr>
+            <w:tcW w:w="1159" w:type="dxa"/>
+          </w:tcPr>
+          <w:p>
+            <w:pPr>
+              <w:cnfStyle w:val="000000000000" w:firstRow="0" w:lastRow="0" w:firstColumn="0" w:lastColumn="0" w:oddVBand="0" w:evenVBand="0" w:oddHBand="0" w:evenHBand="0" w:firstRowFirstColumn="0" w:firstRowLastColumn="0" w:lastRowFirstColumn="0" w:lastRowLastColumn="0"/>
+            </w:pPr>
+          </w:p>
+        </w:tc>
+        <w:tc>
+          <w:tcPr>
+            <w:tcW w:w="1821" w:type="dxa"/>
           </w:tcPr>
           <w:p>
             <w:pPr>
@@ -6333,26 +6597,26 @@
               <w:rPr>
                 <w:rFonts w:hint="eastAsia"/>
               </w:rPr>
-              <w:t>改</w:t>
-            </w:r>
-          </w:p>
-        </w:tc>
-        <w:tc>
-          <w:tcPr>
-            <w:tcW w:w="1008" w:type="dxa"/>
-          </w:tcPr>
-          <w:p>
-            <w:pPr>
-              <w:cnfStyle w:val="000000000000" w:firstRow="0" w:lastRow="0" w:firstColumn="0" w:lastColumn="0" w:oddVBand="0" w:evenVBand="0" w:oddHBand="0" w:evenHBand="0" w:firstRowFirstColumn="0" w:firstRowLastColumn="0" w:lastRowFirstColumn="0" w:lastRowLastColumn="0"/>
-            </w:pPr>
-            <w:r>
-              <w:t>PUT</w:t>
-            </w:r>
-          </w:p>
-        </w:tc>
-        <w:tc>
-          <w:tcPr>
-            <w:tcW w:w="4546" w:type="dxa"/>
+              <w:t>查</w:t>
+            </w:r>
+          </w:p>
+        </w:tc>
+        <w:tc>
+          <w:tcPr>
+            <w:tcW w:w="937" w:type="dxa"/>
+          </w:tcPr>
+          <w:p>
+            <w:pPr>
+              <w:cnfStyle w:val="000000000000" w:firstRow="0" w:lastRow="0" w:firstColumn="0" w:lastColumn="0" w:oddVBand="0" w:evenVBand="0" w:oddHBand="0" w:evenHBand="0" w:firstRowFirstColumn="0" w:firstRowLastColumn="0" w:lastRowFirstColumn="0" w:lastRowLastColumn="0"/>
+            </w:pPr>
+            <w:r>
+              <w:t>GET</w:t>
+            </w:r>
+          </w:p>
+        </w:tc>
+        <w:tc>
+          <w:tcPr>
+            <w:tcW w:w="5267" w:type="dxa"/>
           </w:tcPr>
           <w:p>
             <w:pPr>
@@ -6382,24 +6646,24 @@
             <w:r>
               <w:t>/contents/{tid}</w:t>
             </w:r>
-          </w:p>
-        </w:tc>
-        <w:tc>
-          <w:tcPr>
-            <w:tcW w:w="1330" w:type="dxa"/>
-          </w:tcPr>
-          <w:p>
-            <w:pPr>
-              <w:cnfStyle w:val="000000000000" w:firstRow="0" w:lastRow="0" w:firstColumn="0" w:lastColumn="0" w:oddVBand="0" w:evenVBand="0" w:oddHBand="0" w:evenHBand="0" w:firstRowFirstColumn="0" w:firstRowLastColumn="0" w:lastRowFirstColumn="0" w:lastRowLastColumn="0"/>
-            </w:pPr>
-            <w:r>
-              <w:t>$(relation)</w:t>
-            </w:r>
-          </w:p>
-        </w:tc>
-        <w:tc>
-          <w:tcPr>
-            <w:tcW w:w="1485" w:type="dxa"/>
+            <w:r>
+              <w:t>?type=1</w:t>
+            </w:r>
+          </w:p>
+        </w:tc>
+        <w:tc>
+          <w:tcPr>
+            <w:tcW w:w="1159" w:type="dxa"/>
+          </w:tcPr>
+          <w:p>
+            <w:pPr>
+              <w:cnfStyle w:val="000000000000" w:firstRow="0" w:lastRow="0" w:firstColumn="0" w:lastColumn="0" w:oddVBand="0" w:evenVBand="0" w:oddHBand="0" w:evenHBand="0" w:firstRowFirstColumn="0" w:firstRowLastColumn="0" w:lastRowFirstColumn="0" w:lastRowLastColumn="0"/>
+            </w:pPr>
+          </w:p>
+        </w:tc>
+        <w:tc>
+          <w:tcPr>
+            <w:tcW w:w="1821" w:type="dxa"/>
           </w:tcPr>
           <w:p>
             <w:pPr>
@@ -6422,13 +6686,103 @@
               <w:rPr>
                 <w:rFonts w:hint="eastAsia"/>
               </w:rPr>
+              <w:t>改</w:t>
+            </w:r>
+          </w:p>
+        </w:tc>
+        <w:tc>
+          <w:tcPr>
+            <w:tcW w:w="937" w:type="dxa"/>
+          </w:tcPr>
+          <w:p>
+            <w:pPr>
+              <w:cnfStyle w:val="000000000000" w:firstRow="0" w:lastRow="0" w:firstColumn="0" w:lastColumn="0" w:oddVBand="0" w:evenVBand="0" w:oddHBand="0" w:evenHBand="0" w:firstRowFirstColumn="0" w:firstRowLastColumn="0" w:lastRowFirstColumn="0" w:lastRowLastColumn="0"/>
+            </w:pPr>
+            <w:r>
+              <w:t>PUT</w:t>
+            </w:r>
+          </w:p>
+        </w:tc>
+        <w:tc>
+          <w:tcPr>
+            <w:tcW w:w="5267" w:type="dxa"/>
+          </w:tcPr>
+          <w:p>
+            <w:pPr>
+              <w:cnfStyle w:val="000000000000" w:firstRow="0" w:lastRow="0" w:firstColumn="0" w:lastColumn="0" w:oddVBand="0" w:evenVBand="0" w:oddHBand="0" w:evenHBand="0" w:firstRowFirstColumn="0" w:firstRowLastColumn="0" w:lastRowFirstColumn="0" w:lastRowLastColumn="0"/>
+            </w:pPr>
+            <w:r>
+              <w:t>/v1/products</w:t>
+            </w:r>
+            <w:r>
+              <w:rPr>
+                <w:rFonts w:hint="eastAsia"/>
+              </w:rPr>
+              <w:t>/</w:t>
+            </w:r>
+            <w:r>
+              <w:t>{pid}/columns</w:t>
+            </w:r>
+            <w:r>
+              <w:t>/{</w:t>
+            </w:r>
+            <w:r>
+              <w:t>ci</w:t>
+            </w:r>
+            <w:r>
+              <w:t>d}</w:t>
+            </w:r>
+            <w:r>
+              <w:t>/contents/{tid}</w:t>
+            </w:r>
+          </w:p>
+        </w:tc>
+        <w:tc>
+          <w:tcPr>
+            <w:tcW w:w="1159" w:type="dxa"/>
+          </w:tcPr>
+          <w:p>
+            <w:pPr>
+              <w:cnfStyle w:val="000000000000" w:firstRow="0" w:lastRow="0" w:firstColumn="0" w:lastColumn="0" w:oddVBand="0" w:evenVBand="0" w:oddHBand="0" w:evenHBand="0" w:firstRowFirstColumn="0" w:firstRowLastColumn="0" w:lastRowFirstColumn="0" w:lastRowLastColumn="0"/>
+            </w:pPr>
+            <w:r>
+              <w:t>$(relation)</w:t>
+            </w:r>
+          </w:p>
+        </w:tc>
+        <w:tc>
+          <w:tcPr>
+            <w:tcW w:w="1821" w:type="dxa"/>
+          </w:tcPr>
+          <w:p>
+            <w:pPr>
+              <w:cnfStyle w:val="000000000000" w:firstRow="0" w:lastRow="0" w:firstColumn="0" w:lastColumn="0" w:oddVBand="0" w:evenVBand="0" w:oddHBand="0" w:evenHBand="0" w:firstRowFirstColumn="0" w:firstRowLastColumn="0" w:lastRowFirstColumn="0" w:lastRowLastColumn="0"/>
+            </w:pPr>
+            <w:r>
+              <w:t>$(relation)</w:t>
+            </w:r>
+          </w:p>
+        </w:tc>
+      </w:tr>
+      <w:tr>
+        <w:tc>
+          <w:tcPr>
+            <w:cnfStyle w:val="001000000000" w:firstRow="0" w:lastRow="0" w:firstColumn="1" w:lastColumn="0" w:oddVBand="0" w:evenVBand="0" w:oddHBand="0" w:evenHBand="0" w:firstRowFirstColumn="0" w:firstRowLastColumn="0" w:lastRowFirstColumn="0" w:lastRowLastColumn="0"/>
+            <w:tcW w:w="981" w:type="dxa"/>
+          </w:tcPr>
+          <w:p>
+            <w:r>
+              <w:rPr>
+                <w:rFonts w:hint="eastAsia"/>
+              </w:rPr>
+              <w:lastRenderedPageBreak/>
               <w:t>删</w:t>
             </w:r>
           </w:p>
         </w:tc>
         <w:tc>
           <w:tcPr>
-            <w:tcW w:w="1008" w:type="dxa"/>
+            <w:tcW w:w="937" w:type="dxa"/>
           </w:tcPr>
           <w:p>
             <w:pPr>
@@ -6441,7 +6795,7 @@
         </w:tc>
         <w:tc>
           <w:tcPr>
-            <w:tcW w:w="4546" w:type="dxa"/>
+            <w:tcW w:w="5267" w:type="dxa"/>
           </w:tcPr>
           <w:p>
             <w:pPr>
@@ -6469,13 +6823,102 @@
               <w:t>}</w:t>
             </w:r>
             <w:r>
+              <w:t>/contents/{tid}?type=0</w:t>
+            </w:r>
+          </w:p>
+        </w:tc>
+        <w:tc>
+          <w:tcPr>
+            <w:tcW w:w="1159" w:type="dxa"/>
+          </w:tcPr>
+          <w:p>
+            <w:pPr>
+              <w:cnfStyle w:val="000000000000" w:firstRow="0" w:lastRow="0" w:firstColumn="0" w:lastColumn="0" w:oddVBand="0" w:evenVBand="0" w:oddHBand="0" w:evenHBand="0" w:firstRowFirstColumn="0" w:firstRowLastColumn="0" w:lastRowFirstColumn="0" w:lastRowLastColumn="0"/>
+            </w:pPr>
+            <w:r>
+              <w:t>$(relation)</w:t>
+            </w:r>
+          </w:p>
+        </w:tc>
+        <w:tc>
+          <w:tcPr>
+            <w:tcW w:w="1821" w:type="dxa"/>
+          </w:tcPr>
+          <w:p>
+            <w:pPr>
+              <w:cnfStyle w:val="000000000000" w:firstRow="0" w:lastRow="0" w:firstColumn="0" w:lastColumn="0" w:oddVBand="0" w:evenVBand="0" w:oddHBand="0" w:evenHBand="0" w:firstRowFirstColumn="0" w:firstRowLastColumn="0" w:lastRowFirstColumn="0" w:lastRowLastColumn="0"/>
+            </w:pPr>
+          </w:p>
+        </w:tc>
+      </w:tr>
+      <w:tr>
+        <w:tc>
+          <w:tcPr>
+            <w:cnfStyle w:val="001000000000" w:firstRow="0" w:lastRow="0" w:firstColumn="1" w:lastColumn="0" w:oddVBand="0" w:evenVBand="0" w:oddHBand="0" w:evenHBand="0" w:firstRowFirstColumn="0" w:firstRowLastColumn="0" w:lastRowFirstColumn="0" w:lastRowLastColumn="0"/>
+            <w:tcW w:w="981" w:type="dxa"/>
+          </w:tcPr>
+          <w:p>
+            <w:r>
+              <w:rPr>
+                <w:rFonts w:hint="eastAsia"/>
+              </w:rPr>
+              <w:t>删</w:t>
+            </w:r>
+          </w:p>
+        </w:tc>
+        <w:tc>
+          <w:tcPr>
+            <w:tcW w:w="937" w:type="dxa"/>
+          </w:tcPr>
+          <w:p>
+            <w:pPr>
+              <w:cnfStyle w:val="000000000000" w:firstRow="0" w:lastRow="0" w:firstColumn="0" w:lastColumn="0" w:oddVBand="0" w:evenVBand="0" w:oddHBand="0" w:evenHBand="0" w:firstRowFirstColumn="0" w:firstRowLastColumn="0" w:lastRowFirstColumn="0" w:lastRowLastColumn="0"/>
+            </w:pPr>
+            <w:r>
+              <w:t>DELETE</w:t>
+            </w:r>
+          </w:p>
+        </w:tc>
+        <w:tc>
+          <w:tcPr>
+            <w:tcW w:w="5267" w:type="dxa"/>
+          </w:tcPr>
+          <w:p>
+            <w:pPr>
+              <w:cnfStyle w:val="000000000000" w:firstRow="0" w:lastRow="0" w:firstColumn="0" w:lastColumn="0" w:oddVBand="0" w:evenVBand="0" w:oddHBand="0" w:evenHBand="0" w:firstRowFirstColumn="0" w:firstRowLastColumn="0" w:lastRowFirstColumn="0" w:lastRowLastColumn="0"/>
+            </w:pPr>
+            <w:r>
+              <w:t>/v1/products</w:t>
+            </w:r>
+            <w:r>
+              <w:rPr>
+                <w:rFonts w:hint="eastAsia"/>
+              </w:rPr>
+              <w:t>/</w:t>
+            </w:r>
+            <w:r>
+              <w:t>{pid}/columns</w:t>
+            </w:r>
+            <w:r>
+              <w:t>/{</w:t>
+            </w:r>
+            <w:r>
+              <w:t>cid</w:t>
+            </w:r>
+            <w:r>
+              <w:t>}</w:t>
+            </w:r>
+            <w:r>
               <w:t>/contents/{tid}</w:t>
             </w:r>
-          </w:p>
-        </w:tc>
-        <w:tc>
-          <w:tcPr>
-            <w:tcW w:w="1330" w:type="dxa"/>
+            <w:r>
+              <w:t>?type=1</w:t>
+            </w:r>
+          </w:p>
+        </w:tc>
+        <w:tc>
+          <w:tcPr>
+            <w:tcW w:w="1159" w:type="dxa"/>
           </w:tcPr>
           <w:p>
             <w:pPr>
@@ -6488,7 +6931,7 @@
         </w:tc>
         <w:tc>
           <w:tcPr>
-            <w:tcW w:w="1485" w:type="dxa"/>
+            <w:tcW w:w="1821" w:type="dxa"/>
           </w:tcPr>
           <w:p>
             <w:pPr>
@@ -6500,11 +6943,6 @@
     </w:tbl>
     <w:p/>
     <w:p>
-      <w:pPr>
-        <w:rPr>
-          <w:rFonts w:hint="eastAsia"/>
-        </w:rPr>
-      </w:pPr>
       <w:r>
         <w:rPr>
           <w:rFonts w:hint="eastAsia"/>
@@ -6540,9 +6978,9 @@
         <w:tblLook w:val="04A0" w:firstRow="1" w:lastRow="0" w:firstColumn="1" w:lastColumn="0" w:noHBand="0" w:noVBand="1"/>
       </w:tblPr>
       <w:tblGrid>
-        <w:gridCol w:w="3116"/>
-        <w:gridCol w:w="3117"/>
-        <w:gridCol w:w="3117"/>
+        <w:gridCol w:w="1795"/>
+        <w:gridCol w:w="4860"/>
+        <w:gridCol w:w="2695"/>
       </w:tblGrid>
       <w:tr>
         <w:trPr>
@@ -6551,7 +6989,7 @@
         <w:tc>
           <w:tcPr>
             <w:cnfStyle w:val="001000000000" w:firstRow="0" w:lastRow="0" w:firstColumn="1" w:lastColumn="0" w:oddVBand="0" w:evenVBand="0" w:oddHBand="0" w:evenHBand="0" w:firstRowFirstColumn="0" w:firstRowLastColumn="0" w:lastRowFirstColumn="0" w:lastRowLastColumn="0"/>
-            <w:tcW w:w="3116" w:type="dxa"/>
+            <w:tcW w:w="1795" w:type="dxa"/>
           </w:tcPr>
           <w:p>
             <w:r>
@@ -6564,7 +7002,7 @@
         </w:tc>
         <w:tc>
           <w:tcPr>
-            <w:tcW w:w="3117" w:type="dxa"/>
+            <w:tcW w:w="4860" w:type="dxa"/>
           </w:tcPr>
           <w:p>
             <w:pPr>
@@ -6580,7 +7018,7 @@
         </w:tc>
         <w:tc>
           <w:tcPr>
-            <w:tcW w:w="3117" w:type="dxa"/>
+            <w:tcW w:w="2695" w:type="dxa"/>
           </w:tcPr>
           <w:p>
             <w:pPr>
@@ -6599,7 +7037,7 @@
         <w:tc>
           <w:tcPr>
             <w:cnfStyle w:val="001000000000" w:firstRow="0" w:lastRow="0" w:firstColumn="1" w:lastColumn="0" w:oddVBand="0" w:evenVBand="0" w:oddHBand="0" w:evenHBand="0" w:firstRowFirstColumn="0" w:firstRowLastColumn="0" w:lastRowFirstColumn="0" w:lastRowLastColumn="0"/>
-            <w:tcW w:w="3116" w:type="dxa"/>
+            <w:tcW w:w="1795" w:type="dxa"/>
           </w:tcPr>
           <w:p>
             <w:r>
@@ -6612,17 +7050,17 @@
         </w:tc>
         <w:tc>
           <w:tcPr>
-            <w:tcW w:w="3117" w:type="dxa"/>
-          </w:tcPr>
-          <w:p>
-            <w:pPr>
-              <w:cnfStyle w:val="000000000000" w:firstRow="0" w:lastRow="0" w:firstColumn="0" w:lastColumn="0" w:oddVBand="0" w:evenVBand="0" w:oddHBand="0" w:evenHBand="0" w:firstRowFirstColumn="0" w:firstRowLastColumn="0" w:lastRowFirstColumn="0" w:lastRowLastColumn="0"/>
-            </w:pPr>
-          </w:p>
-        </w:tc>
-        <w:tc>
-          <w:tcPr>
-            <w:tcW w:w="3117" w:type="dxa"/>
+            <w:tcW w:w="4860" w:type="dxa"/>
+          </w:tcPr>
+          <w:p>
+            <w:pPr>
+              <w:cnfStyle w:val="000000000000" w:firstRow="0" w:lastRow="0" w:firstColumn="0" w:lastColumn="0" w:oddVBand="0" w:evenVBand="0" w:oddHBand="0" w:evenHBand="0" w:firstRowFirstColumn="0" w:firstRowLastColumn="0" w:lastRowFirstColumn="0" w:lastRowLastColumn="0"/>
+            </w:pPr>
+          </w:p>
+        </w:tc>
+        <w:tc>
+          <w:tcPr>
+            <w:tcW w:w="2695" w:type="dxa"/>
           </w:tcPr>
           <w:p>
             <w:pPr>
@@ -6650,28 +7088,27 @@
         <w:tc>
           <w:tcPr>
             <w:cnfStyle w:val="001000000000" w:firstRow="0" w:lastRow="0" w:firstColumn="1" w:lastColumn="0" w:oddVBand="0" w:evenVBand="0" w:oddHBand="0" w:evenHBand="0" w:firstRowFirstColumn="0" w:firstRowLastColumn="0" w:lastRowFirstColumn="0" w:lastRowLastColumn="0"/>
-            <w:tcW w:w="3116" w:type="dxa"/>
-          </w:tcPr>
-          <w:p>
-            <w:r>
-              <w:lastRenderedPageBreak/>
+            <w:tcW w:w="1795" w:type="dxa"/>
+          </w:tcPr>
+          <w:p>
+            <w:r>
               <w:t>columnId</w:t>
             </w:r>
           </w:p>
         </w:tc>
         <w:tc>
           <w:tcPr>
-            <w:tcW w:w="3117" w:type="dxa"/>
-          </w:tcPr>
-          <w:p>
-            <w:pPr>
-              <w:cnfStyle w:val="000000000000" w:firstRow="0" w:lastRow="0" w:firstColumn="0" w:lastColumn="0" w:oddVBand="0" w:evenVBand="0" w:oddHBand="0" w:evenHBand="0" w:firstRowFirstColumn="0" w:firstRowLastColumn="0" w:lastRowFirstColumn="0" w:lastRowLastColumn="0"/>
-            </w:pPr>
-          </w:p>
-        </w:tc>
-        <w:tc>
-          <w:tcPr>
-            <w:tcW w:w="3117" w:type="dxa"/>
+            <w:tcW w:w="4860" w:type="dxa"/>
+          </w:tcPr>
+          <w:p>
+            <w:pPr>
+              <w:cnfStyle w:val="000000000000" w:firstRow="0" w:lastRow="0" w:firstColumn="0" w:lastColumn="0" w:oddVBand="0" w:evenVBand="0" w:oddHBand="0" w:evenHBand="0" w:firstRowFirstColumn="0" w:firstRowLastColumn="0" w:lastRowFirstColumn="0" w:lastRowLastColumn="0"/>
+            </w:pPr>
+          </w:p>
+        </w:tc>
+        <w:tc>
+          <w:tcPr>
+            <w:tcW w:w="2695" w:type="dxa"/>
           </w:tcPr>
           <w:p>
             <w:pPr>
@@ -6699,52 +7136,111 @@
         <w:tc>
           <w:tcPr>
             <w:cnfStyle w:val="001000000000" w:firstRow="0" w:lastRow="0" w:firstColumn="1" w:lastColumn="0" w:oddVBand="0" w:evenVBand="0" w:oddHBand="0" w:evenHBand="0" w:firstRowFirstColumn="0" w:firstRowLastColumn="0" w:lastRowFirstColumn="0" w:lastRowLastColumn="0"/>
-            <w:tcW w:w="3116" w:type="dxa"/>
-          </w:tcPr>
-          <w:p>
-            <w:r>
-              <w:rPr>
-                <w:rFonts w:hint="eastAsia"/>
-              </w:rPr>
-              <w:t>content</w:t>
-            </w:r>
-            <w:r>
-              <w:t>Id</w:t>
-            </w:r>
-          </w:p>
-        </w:tc>
-        <w:tc>
-          <w:tcPr>
-            <w:tcW w:w="3117" w:type="dxa"/>
-          </w:tcPr>
-          <w:p>
-            <w:pPr>
-              <w:cnfStyle w:val="000000000000" w:firstRow="0" w:lastRow="0" w:firstColumn="0" w:lastColumn="0" w:oddVBand="0" w:evenVBand="0" w:oddHBand="0" w:evenHBand="0" w:firstRowFirstColumn="0" w:firstRowLastColumn="0" w:lastRowFirstColumn="0" w:lastRowLastColumn="0"/>
-            </w:pPr>
-          </w:p>
-        </w:tc>
-        <w:tc>
-          <w:tcPr>
-            <w:tcW w:w="3117" w:type="dxa"/>
-          </w:tcPr>
-          <w:p>
-            <w:pPr>
-              <w:cnfStyle w:val="000000000000" w:firstRow="0" w:lastRow="0" w:firstColumn="0" w:lastColumn="0" w:oddVBand="0" w:evenVBand="0" w:oddHBand="0" w:evenHBand="0" w:firstRowFirstColumn="0" w:firstRowLastColumn="0" w:lastRowFirstColumn="0" w:lastRowLastColumn="0"/>
-            </w:pPr>
-            <w:r>
-              <w:rPr>
-                <w:rFonts w:hint="eastAsia"/>
-              </w:rPr>
-              <w:t>primary</w:t>
-            </w:r>
-            <w:r>
-              <w:t xml:space="preserve"> </w:t>
-            </w:r>
-            <w:r>
-              <w:rPr>
-                <w:rFonts w:hint="eastAsia"/>
-              </w:rPr>
-              <w:t>key</w:t>
+            <w:tcW w:w="1795" w:type="dxa"/>
+          </w:tcPr>
+          <w:p>
+            <w:r>
+              <w:t>type</w:t>
+            </w:r>
+          </w:p>
+        </w:tc>
+        <w:tc>
+          <w:tcPr>
+            <w:tcW w:w="4860" w:type="dxa"/>
+          </w:tcPr>
+          <w:p>
+            <w:pPr>
+              <w:cnfStyle w:val="000000000000" w:firstRow="0" w:lastRow="0" w:firstColumn="0" w:lastColumn="0" w:oddVBand="0" w:evenVBand="0" w:oddHBand="0" w:evenHBand="0" w:firstRowFirstColumn="0" w:firstRowLastColumn="0" w:lastRowFirstColumn="0" w:lastRowLastColumn="0"/>
+            </w:pPr>
+            <w:r>
+              <w:rPr>
+                <w:rFonts w:hint="eastAsia"/>
+              </w:rPr>
+              <w:t>如果</w:t>
+            </w:r>
+            <w:r>
+              <w:rPr>
+                <w:rFonts w:hint="eastAsia"/>
+              </w:rPr>
+              <w:t>type=0</w:t>
+            </w:r>
+            <w:r>
+              <w:rPr>
+                <w:rFonts w:hint="eastAsia"/>
+              </w:rPr>
+              <w:t>，那么</w:t>
+            </w:r>
+            <w:r>
+              <w:rPr>
+                <w:rFonts w:hint="eastAsia"/>
+              </w:rPr>
+              <w:t>contentId</w:t>
+            </w:r>
+            <w:r>
+              <w:rPr>
+                <w:rFonts w:hint="eastAsia"/>
+              </w:rPr>
+              <w:t>表示内容的</w:t>
+            </w:r>
+            <w:r>
+              <w:rPr>
+                <w:rFonts w:hint="eastAsia"/>
+              </w:rPr>
+              <w:t>id</w:t>
+            </w:r>
+          </w:p>
+          <w:p>
+            <w:pPr>
+              <w:cnfStyle w:val="000000000000" w:firstRow="0" w:lastRow="0" w:firstColumn="0" w:lastColumn="0" w:oddVBand="0" w:evenVBand="0" w:oddHBand="0" w:evenHBand="0" w:firstRowFirstColumn="0" w:firstRowLastColumn="0" w:lastRowFirstColumn="0" w:lastRowLastColumn="0"/>
+            </w:pPr>
+            <w:r>
+              <w:rPr>
+                <w:rFonts w:hint="eastAsia"/>
+              </w:rPr>
+              <w:t>如果</w:t>
+            </w:r>
+            <w:r>
+              <w:rPr>
+                <w:rFonts w:hint="eastAsia"/>
+              </w:rPr>
+              <w:t>type=1</w:t>
+            </w:r>
+            <w:r>
+              <w:rPr>
+                <w:rFonts w:hint="eastAsia"/>
+              </w:rPr>
+              <w:t>，那么</w:t>
+            </w:r>
+            <w:r>
+              <w:rPr>
+                <w:rFonts w:hint="eastAsia"/>
+              </w:rPr>
+              <w:t>contentId</w:t>
+            </w:r>
+            <w:r>
+              <w:rPr>
+                <w:rFonts w:hint="eastAsia"/>
+              </w:rPr>
+              <w:t>表示子栏目的</w:t>
+            </w:r>
+            <w:r>
+              <w:rPr>
+                <w:rFonts w:hint="eastAsia"/>
+              </w:rPr>
+              <w:t>id</w:t>
+            </w:r>
+          </w:p>
+        </w:tc>
+        <w:tc>
+          <w:tcPr>
+            <w:tcW w:w="2695" w:type="dxa"/>
+          </w:tcPr>
+          <w:p>
+            <w:pPr>
+              <w:cnfStyle w:val="000000000000" w:firstRow="0" w:lastRow="0" w:firstColumn="0" w:lastColumn="0" w:oddVBand="0" w:evenVBand="0" w:oddHBand="0" w:evenHBand="0" w:firstRowFirstColumn="0" w:firstRowLastColumn="0" w:lastRowFirstColumn="0" w:lastRowLastColumn="0"/>
+            </w:pPr>
+            <w:r>
+              <w:t>primary key</w:t>
             </w:r>
           </w:p>
         </w:tc>
@@ -6753,32 +7249,53 @@
         <w:tc>
           <w:tcPr>
             <w:cnfStyle w:val="001000000000" w:firstRow="0" w:lastRow="0" w:firstColumn="1" w:lastColumn="0" w:oddVBand="0" w:evenVBand="0" w:oddHBand="0" w:evenHBand="0" w:firstRowFirstColumn="0" w:firstRowLastColumn="0" w:lastRowFirstColumn="0" w:lastRowLastColumn="0"/>
-            <w:tcW w:w="3116" w:type="dxa"/>
-          </w:tcPr>
-          <w:p>
-            <w:r>
-              <w:t>position</w:t>
-            </w:r>
-          </w:p>
-        </w:tc>
-        <w:tc>
-          <w:tcPr>
-            <w:tcW w:w="3117" w:type="dxa"/>
-          </w:tcPr>
-          <w:p>
-            <w:pPr>
-              <w:cnfStyle w:val="000000000000" w:firstRow="0" w:lastRow="0" w:firstColumn="0" w:lastColumn="0" w:oddVBand="0" w:evenVBand="0" w:oddHBand="0" w:evenHBand="0" w:firstRowFirstColumn="0" w:firstRowLastColumn="0" w:lastRowFirstColumn="0" w:lastRowLastColumn="0"/>
-            </w:pPr>
-          </w:p>
-        </w:tc>
-        <w:tc>
-          <w:tcPr>
-            <w:tcW w:w="3117" w:type="dxa"/>
-          </w:tcPr>
-          <w:p>
-            <w:pPr>
-              <w:cnfStyle w:val="000000000000" w:firstRow="0" w:lastRow="0" w:firstColumn="0" w:lastColumn="0" w:oddVBand="0" w:evenVBand="0" w:oddHBand="0" w:evenHBand="0" w:firstRowFirstColumn="0" w:firstRowLastColumn="0" w:lastRowFirstColumn="0" w:lastRowLastColumn="0"/>
-            </w:pPr>
+            <w:tcW w:w="1795" w:type="dxa"/>
+          </w:tcPr>
+          <w:p>
+            <w:r>
+              <w:rPr>
+                <w:rFonts w:hint="eastAsia"/>
+              </w:rPr>
+              <w:t>content</w:t>
+            </w:r>
+            <w:r>
+              <w:t>Id</w:t>
+            </w:r>
+          </w:p>
+        </w:tc>
+        <w:tc>
+          <w:tcPr>
+            <w:tcW w:w="4860" w:type="dxa"/>
+          </w:tcPr>
+          <w:p>
+            <w:pPr>
+              <w:cnfStyle w:val="000000000000" w:firstRow="0" w:lastRow="0" w:firstColumn="0" w:lastColumn="0" w:oddVBand="0" w:evenVBand="0" w:oddHBand="0" w:evenHBand="0" w:firstRowFirstColumn="0" w:firstRowLastColumn="0" w:lastRowFirstColumn="0" w:lastRowLastColumn="0"/>
+            </w:pPr>
+          </w:p>
+        </w:tc>
+        <w:tc>
+          <w:tcPr>
+            <w:tcW w:w="2695" w:type="dxa"/>
+          </w:tcPr>
+          <w:p>
+            <w:pPr>
+              <w:cnfStyle w:val="000000000000" w:firstRow="0" w:lastRow="0" w:firstColumn="0" w:lastColumn="0" w:oddVBand="0" w:evenVBand="0" w:oddHBand="0" w:evenHBand="0" w:firstRowFirstColumn="0" w:firstRowLastColumn="0" w:lastRowFirstColumn="0" w:lastRowLastColumn="0"/>
+            </w:pPr>
+            <w:r>
+              <w:rPr>
+                <w:rFonts w:hint="eastAsia"/>
+              </w:rPr>
+              <w:t>primary</w:t>
+            </w:r>
+            <w:r>
+              <w:t xml:space="preserve"> </w:t>
+            </w:r>
+            <w:r>
+              <w:rPr>
+                <w:rFonts w:hint="eastAsia"/>
+              </w:rPr>
+              <w:t>key</w:t>
+            </w:r>
           </w:p>
         </w:tc>
       </w:tr>
@@ -6786,23 +7303,56 @@
         <w:tc>
           <w:tcPr>
             <w:cnfStyle w:val="001000000000" w:firstRow="0" w:lastRow="0" w:firstColumn="1" w:lastColumn="0" w:oddVBand="0" w:evenVBand="0" w:oddHBand="0" w:evenHBand="0" w:firstRowFirstColumn="0" w:firstRowLastColumn="0" w:lastRowFirstColumn="0" w:lastRowLastColumn="0"/>
-            <w:tcW w:w="3116" w:type="dxa"/>
+            <w:tcW w:w="1795" w:type="dxa"/>
+          </w:tcPr>
+          <w:p>
+            <w:r>
+              <w:t>position</w:t>
+            </w:r>
+          </w:p>
+        </w:tc>
+        <w:tc>
+          <w:tcPr>
+            <w:tcW w:w="4860" w:type="dxa"/>
+          </w:tcPr>
+          <w:p>
+            <w:pPr>
+              <w:cnfStyle w:val="000000000000" w:firstRow="0" w:lastRow="0" w:firstColumn="0" w:lastColumn="0" w:oddVBand="0" w:evenVBand="0" w:oddHBand="0" w:evenHBand="0" w:firstRowFirstColumn="0" w:firstRowLastColumn="0" w:lastRowFirstColumn="0" w:lastRowLastColumn="0"/>
+            </w:pPr>
+          </w:p>
+        </w:tc>
+        <w:tc>
+          <w:tcPr>
+            <w:tcW w:w="2695" w:type="dxa"/>
+          </w:tcPr>
+          <w:p>
+            <w:pPr>
+              <w:cnfStyle w:val="000000000000" w:firstRow="0" w:lastRow="0" w:firstColumn="0" w:lastColumn="0" w:oddVBand="0" w:evenVBand="0" w:oddHBand="0" w:evenHBand="0" w:firstRowFirstColumn="0" w:firstRowLastColumn="0" w:lastRowFirstColumn="0" w:lastRowLastColumn="0"/>
+            </w:pPr>
+          </w:p>
+        </w:tc>
+      </w:tr>
+      <w:tr>
+        <w:tc>
+          <w:tcPr>
+            <w:cnfStyle w:val="001000000000" w:firstRow="0" w:lastRow="0" w:firstColumn="1" w:lastColumn="0" w:oddVBand="0" w:evenVBand="0" w:oddHBand="0" w:evenHBand="0" w:firstRowFirstColumn="0" w:firstRowLastColumn="0" w:lastRowFirstColumn="0" w:lastRowLastColumn="0"/>
+            <w:tcW w:w="1795" w:type="dxa"/>
           </w:tcPr>
           <w:p/>
         </w:tc>
         <w:tc>
           <w:tcPr>
-            <w:tcW w:w="3117" w:type="dxa"/>
-          </w:tcPr>
-          <w:p>
-            <w:pPr>
-              <w:cnfStyle w:val="000000000000" w:firstRow="0" w:lastRow="0" w:firstColumn="0" w:lastColumn="0" w:oddVBand="0" w:evenVBand="0" w:oddHBand="0" w:evenHBand="0" w:firstRowFirstColumn="0" w:firstRowLastColumn="0" w:lastRowFirstColumn="0" w:lastRowLastColumn="0"/>
-            </w:pPr>
-          </w:p>
-        </w:tc>
-        <w:tc>
-          <w:tcPr>
-            <w:tcW w:w="3117" w:type="dxa"/>
+            <w:tcW w:w="4860" w:type="dxa"/>
+          </w:tcPr>
+          <w:p>
+            <w:pPr>
+              <w:cnfStyle w:val="000000000000" w:firstRow="0" w:lastRow="0" w:firstColumn="0" w:lastColumn="0" w:oddVBand="0" w:evenVBand="0" w:oddHBand="0" w:evenHBand="0" w:firstRowFirstColumn="0" w:firstRowLastColumn="0" w:lastRowFirstColumn="0" w:lastRowLastColumn="0"/>
+            </w:pPr>
+          </w:p>
+        </w:tc>
+        <w:tc>
+          <w:tcPr>
+            <w:tcW w:w="2695" w:type="dxa"/>
           </w:tcPr>
           <w:p>
             <w:pPr>
@@ -6962,6 +7512,54 @@
                               </w:rPr>
                               <w:t>: 1</w:t>
                             </w:r>
+                            <w:r>
+                              <w:rPr>
+                                <w:rFonts w:hint="eastAsia"/>
+                                <w:i/>
+                                <w:iCs/>
+                                <w:color w:val="5B9BD5" w:themeColor="accent1"/>
+                                <w:sz w:val="24"/>
+                                <w:szCs w:val="24"/>
+                              </w:rPr>
+                              <w:t>,</w:t>
+                            </w:r>
+                          </w:p>
+                          <w:p>
+                            <w:pPr>
+                              <w:pBdr>
+                                <w:top w:val="single" w:sz="24" w:space="8" w:color="5B9BD5" w:themeColor="accent1"/>
+                                <w:bottom w:val="single" w:sz="24" w:space="8" w:color="5B9BD5" w:themeColor="accent1"/>
+                              </w:pBdr>
+                              <w:spacing w:after="0"/>
+                              <w:rPr>
+                                <w:i/>
+                                <w:iCs/>
+                                <w:color w:val="5B9BD5" w:themeColor="accent1"/>
+                                <w:sz w:val="24"/>
+                                <w:szCs w:val="24"/>
+                              </w:rPr>
+                            </w:pPr>
+                            <w:r>
+                              <w:rPr>
+                                <w:i/>
+                                <w:iCs/>
+                                <w:color w:val="5B9BD5" w:themeColor="accent1"/>
+                                <w:sz w:val="24"/>
+                                <w:szCs w:val="24"/>
+                              </w:rPr>
+                              <w:tab/>
+                              <w:t>“type”: 0</w:t>
+                            </w:r>
+                            <w:r>
+                              <w:rPr>
+                                <w:i/>
+                                <w:iCs/>
+                                <w:color w:val="5B9BD5" w:themeColor="accent1"/>
+                                <w:sz w:val="24"/>
+                                <w:szCs w:val="24"/>
+                              </w:rPr>
+                              <w:t>,</w:t>
+                            </w:r>
                           </w:p>
                           <w:p>
                             <w:pPr>
@@ -7119,7 +7717,6 @@
                         </w:pBdr>
                         <w:spacing w:after="0"/>
                         <w:rPr>
-                          <w:rFonts w:hint="eastAsia"/>
                           <w:i/>
                           <w:iCs/>
                           <w:color w:val="5B9BD5" w:themeColor="accent1"/>
@@ -7148,6 +7745,54 @@
                           <w:szCs w:val="24"/>
                         </w:rPr>
                         <w:t>: 1</w:t>
+                      </w:r>
+                      <w:r>
+                        <w:rPr>
+                          <w:rFonts w:hint="eastAsia"/>
+                          <w:i/>
+                          <w:iCs/>
+                          <w:color w:val="5B9BD5" w:themeColor="accent1"/>
+                          <w:sz w:val="24"/>
+                          <w:szCs w:val="24"/>
+                        </w:rPr>
+                        <w:t>,</w:t>
+                      </w:r>
+                    </w:p>
+                    <w:p>
+                      <w:pPr>
+                        <w:pBdr>
+                          <w:top w:val="single" w:sz="24" w:space="8" w:color="5B9BD5" w:themeColor="accent1"/>
+                          <w:bottom w:val="single" w:sz="24" w:space="8" w:color="5B9BD5" w:themeColor="accent1"/>
+                        </w:pBdr>
+                        <w:spacing w:after="0"/>
+                        <w:rPr>
+                          <w:i/>
+                          <w:iCs/>
+                          <w:color w:val="5B9BD5" w:themeColor="accent1"/>
+                          <w:sz w:val="24"/>
+                          <w:szCs w:val="24"/>
+                        </w:rPr>
+                      </w:pPr>
+                      <w:r>
+                        <w:rPr>
+                          <w:i/>
+                          <w:iCs/>
+                          <w:color w:val="5B9BD5" w:themeColor="accent1"/>
+                          <w:sz w:val="24"/>
+                          <w:szCs w:val="24"/>
+                        </w:rPr>
+                        <w:tab/>
+                        <w:t>“type”: 0</w:t>
+                      </w:r>
+                      <w:r>
+                        <w:rPr>
+                          <w:i/>
+                          <w:iCs/>
+                          <w:color w:val="5B9BD5" w:themeColor="accent1"/>
+                          <w:sz w:val="24"/>
+                          <w:szCs w:val="24"/>
+                        </w:rPr>
+                        <w:t>,</w:t>
                       </w:r>
                     </w:p>
                     <w:p>
@@ -7201,37 +7846,7 @@
                           <w:szCs w:val="24"/>
                         </w:rPr>
                         <w:tab/>
-                        <w:t>“</w:t>
-                      </w:r>
-                      <w:r>
-                        <w:rPr>
-                          <w:i/>
-                          <w:iCs/>
-                          <w:color w:val="5B9BD5" w:themeColor="accent1"/>
-                          <w:sz w:val="24"/>
-                          <w:szCs w:val="24"/>
-                        </w:rPr>
-                        <w:t>position</w:t>
-                      </w:r>
-                      <w:r>
-                        <w:rPr>
-                          <w:i/>
-                          <w:iCs/>
-                          <w:color w:val="5B9BD5" w:themeColor="accent1"/>
-                          <w:sz w:val="24"/>
-                          <w:szCs w:val="24"/>
-                        </w:rPr>
-                        <w:t>”:</w:t>
-                      </w:r>
-                      <w:r>
-                        <w:rPr>
-                          <w:i/>
-                          <w:iCs/>
-                          <w:color w:val="5B9BD5" w:themeColor="accent1"/>
-                          <w:sz w:val="24"/>
-                          <w:szCs w:val="24"/>
-                        </w:rPr>
-                        <w:t xml:space="preserve"> 9</w:t>
+                        <w:t>“position”: 9</w:t>
                       </w:r>
                     </w:p>
                     <w:p>
@@ -7302,9 +7917,9 @@
         <w:tblLook w:val="04A0" w:firstRow="1" w:lastRow="0" w:firstColumn="1" w:lastColumn="0" w:noHBand="0" w:noVBand="1"/>
       </w:tblPr>
       <w:tblGrid>
-        <w:gridCol w:w="3116"/>
-        <w:gridCol w:w="3117"/>
-        <w:gridCol w:w="3117"/>
+        <w:gridCol w:w="1615"/>
+        <w:gridCol w:w="4950"/>
+        <w:gridCol w:w="2785"/>
       </w:tblGrid>
       <w:tr>
         <w:trPr>
@@ -7313,7 +7928,7 @@
         <w:tc>
           <w:tcPr>
             <w:cnfStyle w:val="001000000000" w:firstRow="0" w:lastRow="0" w:firstColumn="1" w:lastColumn="0" w:oddVBand="0" w:evenVBand="0" w:oddHBand="0" w:evenHBand="0" w:firstRowFirstColumn="0" w:firstRowLastColumn="0" w:lastRowFirstColumn="0" w:lastRowLastColumn="0"/>
-            <w:tcW w:w="3116" w:type="dxa"/>
+            <w:tcW w:w="1615" w:type="dxa"/>
           </w:tcPr>
           <w:p>
             <w:r>
@@ -7326,7 +7941,7 @@
         </w:tc>
         <w:tc>
           <w:tcPr>
-            <w:tcW w:w="3117" w:type="dxa"/>
+            <w:tcW w:w="4950" w:type="dxa"/>
           </w:tcPr>
           <w:p>
             <w:pPr>
@@ -7342,7 +7957,7 @@
         </w:tc>
         <w:tc>
           <w:tcPr>
-            <w:tcW w:w="3117" w:type="dxa"/>
+            <w:tcW w:w="2785" w:type="dxa"/>
           </w:tcPr>
           <w:p>
             <w:pPr>
@@ -7361,7 +7976,7 @@
         <w:tc>
           <w:tcPr>
             <w:cnfStyle w:val="001000000000" w:firstRow="0" w:lastRow="0" w:firstColumn="1" w:lastColumn="0" w:oddVBand="0" w:evenVBand="0" w:oddHBand="0" w:evenHBand="0" w:firstRowFirstColumn="0" w:firstRowLastColumn="0" w:lastRowFirstColumn="0" w:lastRowLastColumn="0"/>
-            <w:tcW w:w="3116" w:type="dxa"/>
+            <w:tcW w:w="1615" w:type="dxa"/>
           </w:tcPr>
           <w:p>
             <w:r>
@@ -7374,17 +7989,17 @@
         </w:tc>
         <w:tc>
           <w:tcPr>
-            <w:tcW w:w="3117" w:type="dxa"/>
-          </w:tcPr>
-          <w:p>
-            <w:pPr>
-              <w:cnfStyle w:val="000000000000" w:firstRow="0" w:lastRow="0" w:firstColumn="0" w:lastColumn="0" w:oddVBand="0" w:evenVBand="0" w:oddHBand="0" w:evenHBand="0" w:firstRowFirstColumn="0" w:firstRowLastColumn="0" w:lastRowFirstColumn="0" w:lastRowLastColumn="0"/>
-            </w:pPr>
-          </w:p>
-        </w:tc>
-        <w:tc>
-          <w:tcPr>
-            <w:tcW w:w="3117" w:type="dxa"/>
+            <w:tcW w:w="4950" w:type="dxa"/>
+          </w:tcPr>
+          <w:p>
+            <w:pPr>
+              <w:cnfStyle w:val="000000000000" w:firstRow="0" w:lastRow="0" w:firstColumn="0" w:lastColumn="0" w:oddVBand="0" w:evenVBand="0" w:oddHBand="0" w:evenHBand="0" w:firstRowFirstColumn="0" w:firstRowLastColumn="0" w:lastRowFirstColumn="0" w:lastRowLastColumn="0"/>
+            </w:pPr>
+          </w:p>
+        </w:tc>
+        <w:tc>
+          <w:tcPr>
+            <w:tcW w:w="2785" w:type="dxa"/>
           </w:tcPr>
           <w:p>
             <w:pPr>
@@ -7412,7 +8027,7 @@
         <w:tc>
           <w:tcPr>
             <w:cnfStyle w:val="001000000000" w:firstRow="0" w:lastRow="0" w:firstColumn="1" w:lastColumn="0" w:oddVBand="0" w:evenVBand="0" w:oddHBand="0" w:evenHBand="0" w:firstRowFirstColumn="0" w:firstRowLastColumn="0" w:lastRowFirstColumn="0" w:lastRowLastColumn="0"/>
-            <w:tcW w:w="3116" w:type="dxa"/>
+            <w:tcW w:w="1615" w:type="dxa"/>
           </w:tcPr>
           <w:p>
             <w:r>
@@ -7422,17 +8037,17 @@
         </w:tc>
         <w:tc>
           <w:tcPr>
-            <w:tcW w:w="3117" w:type="dxa"/>
-          </w:tcPr>
-          <w:p>
-            <w:pPr>
-              <w:cnfStyle w:val="000000000000" w:firstRow="0" w:lastRow="0" w:firstColumn="0" w:lastColumn="0" w:oddVBand="0" w:evenVBand="0" w:oddHBand="0" w:evenHBand="0" w:firstRowFirstColumn="0" w:firstRowLastColumn="0" w:lastRowFirstColumn="0" w:lastRowLastColumn="0"/>
-            </w:pPr>
-          </w:p>
-        </w:tc>
-        <w:tc>
-          <w:tcPr>
-            <w:tcW w:w="3117" w:type="dxa"/>
+            <w:tcW w:w="4950" w:type="dxa"/>
+          </w:tcPr>
+          <w:p>
+            <w:pPr>
+              <w:cnfStyle w:val="000000000000" w:firstRow="0" w:lastRow="0" w:firstColumn="0" w:lastColumn="0" w:oddVBand="0" w:evenVBand="0" w:oddHBand="0" w:evenHBand="0" w:firstRowFirstColumn="0" w:firstRowLastColumn="0" w:lastRowFirstColumn="0" w:lastRowLastColumn="0"/>
+            </w:pPr>
+          </w:p>
+        </w:tc>
+        <w:tc>
+          <w:tcPr>
+            <w:tcW w:w="2785" w:type="dxa"/>
           </w:tcPr>
           <w:p>
             <w:pPr>
@@ -7460,52 +8075,111 @@
         <w:tc>
           <w:tcPr>
             <w:cnfStyle w:val="001000000000" w:firstRow="0" w:lastRow="0" w:firstColumn="1" w:lastColumn="0" w:oddVBand="0" w:evenVBand="0" w:oddHBand="0" w:evenHBand="0" w:firstRowFirstColumn="0" w:firstRowLastColumn="0" w:lastRowFirstColumn="0" w:lastRowLastColumn="0"/>
-            <w:tcW w:w="3116" w:type="dxa"/>
-          </w:tcPr>
-          <w:p>
-            <w:r>
-              <w:rPr>
-                <w:rFonts w:hint="eastAsia"/>
-              </w:rPr>
-              <w:t>content</w:t>
-            </w:r>
-            <w:r>
-              <w:t>Id</w:t>
-            </w:r>
-          </w:p>
-        </w:tc>
-        <w:tc>
-          <w:tcPr>
-            <w:tcW w:w="3117" w:type="dxa"/>
-          </w:tcPr>
-          <w:p>
-            <w:pPr>
-              <w:cnfStyle w:val="000000000000" w:firstRow="0" w:lastRow="0" w:firstColumn="0" w:lastColumn="0" w:oddVBand="0" w:evenVBand="0" w:oddHBand="0" w:evenHBand="0" w:firstRowFirstColumn="0" w:firstRowLastColumn="0" w:lastRowFirstColumn="0" w:lastRowLastColumn="0"/>
-            </w:pPr>
-          </w:p>
-        </w:tc>
-        <w:tc>
-          <w:tcPr>
-            <w:tcW w:w="3117" w:type="dxa"/>
-          </w:tcPr>
-          <w:p>
-            <w:pPr>
-              <w:cnfStyle w:val="000000000000" w:firstRow="0" w:lastRow="0" w:firstColumn="0" w:lastColumn="0" w:oddVBand="0" w:evenVBand="0" w:oddHBand="0" w:evenHBand="0" w:firstRowFirstColumn="0" w:firstRowLastColumn="0" w:lastRowFirstColumn="0" w:lastRowLastColumn="0"/>
-            </w:pPr>
-            <w:r>
-              <w:rPr>
-                <w:rFonts w:hint="eastAsia"/>
-              </w:rPr>
-              <w:t>primary</w:t>
-            </w:r>
-            <w:r>
-              <w:t xml:space="preserve"> </w:t>
-            </w:r>
-            <w:r>
-              <w:rPr>
-                <w:rFonts w:hint="eastAsia"/>
-              </w:rPr>
-              <w:t>key</w:t>
+            <w:tcW w:w="1615" w:type="dxa"/>
+          </w:tcPr>
+          <w:p>
+            <w:r>
+              <w:t>type</w:t>
+            </w:r>
+          </w:p>
+        </w:tc>
+        <w:tc>
+          <w:tcPr>
+            <w:tcW w:w="4950" w:type="dxa"/>
+          </w:tcPr>
+          <w:p>
+            <w:pPr>
+              <w:cnfStyle w:val="000000000000" w:firstRow="0" w:lastRow="0" w:firstColumn="0" w:lastColumn="0" w:oddVBand="0" w:evenVBand="0" w:oddHBand="0" w:evenHBand="0" w:firstRowFirstColumn="0" w:firstRowLastColumn="0" w:lastRowFirstColumn="0" w:lastRowLastColumn="0"/>
+            </w:pPr>
+            <w:r>
+              <w:rPr>
+                <w:rFonts w:hint="eastAsia"/>
+              </w:rPr>
+              <w:t>如果</w:t>
+            </w:r>
+            <w:r>
+              <w:rPr>
+                <w:rFonts w:hint="eastAsia"/>
+              </w:rPr>
+              <w:t>type=0</w:t>
+            </w:r>
+            <w:r>
+              <w:rPr>
+                <w:rFonts w:hint="eastAsia"/>
+              </w:rPr>
+              <w:t>，那么</w:t>
+            </w:r>
+            <w:r>
+              <w:rPr>
+                <w:rFonts w:hint="eastAsia"/>
+              </w:rPr>
+              <w:t>contentId</w:t>
+            </w:r>
+            <w:r>
+              <w:rPr>
+                <w:rFonts w:hint="eastAsia"/>
+              </w:rPr>
+              <w:t>表示内容的</w:t>
+            </w:r>
+            <w:r>
+              <w:rPr>
+                <w:rFonts w:hint="eastAsia"/>
+              </w:rPr>
+              <w:t>id</w:t>
+            </w:r>
+          </w:p>
+          <w:p>
+            <w:pPr>
+              <w:cnfStyle w:val="000000000000" w:firstRow="0" w:lastRow="0" w:firstColumn="0" w:lastColumn="0" w:oddVBand="0" w:evenVBand="0" w:oddHBand="0" w:evenHBand="0" w:firstRowFirstColumn="0" w:firstRowLastColumn="0" w:lastRowFirstColumn="0" w:lastRowLastColumn="0"/>
+            </w:pPr>
+            <w:r>
+              <w:rPr>
+                <w:rFonts w:hint="eastAsia"/>
+              </w:rPr>
+              <w:t>如果</w:t>
+            </w:r>
+            <w:r>
+              <w:rPr>
+                <w:rFonts w:hint="eastAsia"/>
+              </w:rPr>
+              <w:t>type=1</w:t>
+            </w:r>
+            <w:r>
+              <w:rPr>
+                <w:rFonts w:hint="eastAsia"/>
+              </w:rPr>
+              <w:t>，那么</w:t>
+            </w:r>
+            <w:r>
+              <w:rPr>
+                <w:rFonts w:hint="eastAsia"/>
+              </w:rPr>
+              <w:t>contentId</w:t>
+            </w:r>
+            <w:r>
+              <w:rPr>
+                <w:rFonts w:hint="eastAsia"/>
+              </w:rPr>
+              <w:t>表示子栏目的</w:t>
+            </w:r>
+            <w:r>
+              <w:rPr>
+                <w:rFonts w:hint="eastAsia"/>
+              </w:rPr>
+              <w:t>id</w:t>
+            </w:r>
+          </w:p>
+        </w:tc>
+        <w:tc>
+          <w:tcPr>
+            <w:tcW w:w="2785" w:type="dxa"/>
+          </w:tcPr>
+          <w:p>
+            <w:pPr>
+              <w:cnfStyle w:val="000000000000" w:firstRow="0" w:lastRow="0" w:firstColumn="0" w:lastColumn="0" w:oddVBand="0" w:evenVBand="0" w:oddHBand="0" w:evenHBand="0" w:firstRowFirstColumn="0" w:firstRowLastColumn="0" w:lastRowFirstColumn="0" w:lastRowLastColumn="0"/>
+            </w:pPr>
+            <w:r>
+              <w:t>primary key</w:t>
             </w:r>
           </w:p>
         </w:tc>
@@ -7514,32 +8188,53 @@
         <w:tc>
           <w:tcPr>
             <w:cnfStyle w:val="001000000000" w:firstRow="0" w:lastRow="0" w:firstColumn="1" w:lastColumn="0" w:oddVBand="0" w:evenVBand="0" w:oddHBand="0" w:evenHBand="0" w:firstRowFirstColumn="0" w:firstRowLastColumn="0" w:lastRowFirstColumn="0" w:lastRowLastColumn="0"/>
-            <w:tcW w:w="3116" w:type="dxa"/>
-          </w:tcPr>
-          <w:p>
-            <w:r>
-              <w:t>position</w:t>
-            </w:r>
-          </w:p>
-        </w:tc>
-        <w:tc>
-          <w:tcPr>
-            <w:tcW w:w="3117" w:type="dxa"/>
-          </w:tcPr>
-          <w:p>
-            <w:pPr>
-              <w:cnfStyle w:val="000000000000" w:firstRow="0" w:lastRow="0" w:firstColumn="0" w:lastColumn="0" w:oddVBand="0" w:evenVBand="0" w:oddHBand="0" w:evenHBand="0" w:firstRowFirstColumn="0" w:firstRowLastColumn="0" w:lastRowFirstColumn="0" w:lastRowLastColumn="0"/>
-            </w:pPr>
-          </w:p>
-        </w:tc>
-        <w:tc>
-          <w:tcPr>
-            <w:tcW w:w="3117" w:type="dxa"/>
-          </w:tcPr>
-          <w:p>
-            <w:pPr>
-              <w:cnfStyle w:val="000000000000" w:firstRow="0" w:lastRow="0" w:firstColumn="0" w:lastColumn="0" w:oddVBand="0" w:evenVBand="0" w:oddHBand="0" w:evenHBand="0" w:firstRowFirstColumn="0" w:firstRowLastColumn="0" w:lastRowFirstColumn="0" w:lastRowLastColumn="0"/>
-            </w:pPr>
+            <w:tcW w:w="1615" w:type="dxa"/>
+          </w:tcPr>
+          <w:p>
+            <w:r>
+              <w:rPr>
+                <w:rFonts w:hint="eastAsia"/>
+              </w:rPr>
+              <w:t>content</w:t>
+            </w:r>
+            <w:r>
+              <w:t>Id</w:t>
+            </w:r>
+          </w:p>
+        </w:tc>
+        <w:tc>
+          <w:tcPr>
+            <w:tcW w:w="4950" w:type="dxa"/>
+          </w:tcPr>
+          <w:p>
+            <w:pPr>
+              <w:cnfStyle w:val="000000000000" w:firstRow="0" w:lastRow="0" w:firstColumn="0" w:lastColumn="0" w:oddVBand="0" w:evenVBand="0" w:oddHBand="0" w:evenHBand="0" w:firstRowFirstColumn="0" w:firstRowLastColumn="0" w:lastRowFirstColumn="0" w:lastRowLastColumn="0"/>
+            </w:pPr>
+          </w:p>
+        </w:tc>
+        <w:tc>
+          <w:tcPr>
+            <w:tcW w:w="2785" w:type="dxa"/>
+          </w:tcPr>
+          <w:p>
+            <w:pPr>
+              <w:cnfStyle w:val="000000000000" w:firstRow="0" w:lastRow="0" w:firstColumn="0" w:lastColumn="0" w:oddVBand="0" w:evenVBand="0" w:oddHBand="0" w:evenHBand="0" w:firstRowFirstColumn="0" w:firstRowLastColumn="0" w:lastRowFirstColumn="0" w:lastRowLastColumn="0"/>
+            </w:pPr>
+            <w:r>
+              <w:rPr>
+                <w:rFonts w:hint="eastAsia"/>
+              </w:rPr>
+              <w:t>primary</w:t>
+            </w:r>
+            <w:r>
+              <w:t xml:space="preserve"> </w:t>
+            </w:r>
+            <w:r>
+              <w:rPr>
+                <w:rFonts w:hint="eastAsia"/>
+              </w:rPr>
+              <w:t>key</w:t>
+            </w:r>
           </w:p>
         </w:tc>
       </w:tr>
@@ -7547,7 +8242,40 @@
         <w:tc>
           <w:tcPr>
             <w:cnfStyle w:val="001000000000" w:firstRow="0" w:lastRow="0" w:firstColumn="1" w:lastColumn="0" w:oddVBand="0" w:evenVBand="0" w:oddHBand="0" w:evenHBand="0" w:firstRowFirstColumn="0" w:firstRowLastColumn="0" w:lastRowFirstColumn="0" w:lastRowLastColumn="0"/>
-            <w:tcW w:w="3116" w:type="dxa"/>
+            <w:tcW w:w="1615" w:type="dxa"/>
+          </w:tcPr>
+          <w:p>
+            <w:r>
+              <w:t>position</w:t>
+            </w:r>
+          </w:p>
+        </w:tc>
+        <w:tc>
+          <w:tcPr>
+            <w:tcW w:w="4950" w:type="dxa"/>
+          </w:tcPr>
+          <w:p>
+            <w:pPr>
+              <w:cnfStyle w:val="000000000000" w:firstRow="0" w:lastRow="0" w:firstColumn="0" w:lastColumn="0" w:oddVBand="0" w:evenVBand="0" w:oddHBand="0" w:evenHBand="0" w:firstRowFirstColumn="0" w:firstRowLastColumn="0" w:lastRowFirstColumn="0" w:lastRowLastColumn="0"/>
+            </w:pPr>
+          </w:p>
+        </w:tc>
+        <w:tc>
+          <w:tcPr>
+            <w:tcW w:w="2785" w:type="dxa"/>
+          </w:tcPr>
+          <w:p>
+            <w:pPr>
+              <w:cnfStyle w:val="000000000000" w:firstRow="0" w:lastRow="0" w:firstColumn="0" w:lastColumn="0" w:oddVBand="0" w:evenVBand="0" w:oddHBand="0" w:evenHBand="0" w:firstRowFirstColumn="0" w:firstRowLastColumn="0" w:lastRowFirstColumn="0" w:lastRowLastColumn="0"/>
+            </w:pPr>
+          </w:p>
+        </w:tc>
+      </w:tr>
+      <w:tr>
+        <w:tc>
+          <w:tcPr>
+            <w:cnfStyle w:val="001000000000" w:firstRow="0" w:lastRow="0" w:firstColumn="1" w:lastColumn="0" w:oddVBand="0" w:evenVBand="0" w:oddHBand="0" w:evenHBand="0" w:firstRowFirstColumn="0" w:firstRowLastColumn="0" w:lastRowFirstColumn="0" w:lastRowLastColumn="0"/>
+            <w:tcW w:w="1615" w:type="dxa"/>
           </w:tcPr>
           <w:p>
             <w:r>
@@ -7560,7 +8288,7 @@
         </w:tc>
         <w:tc>
           <w:tcPr>
-            <w:tcW w:w="3117" w:type="dxa"/>
+            <w:tcW w:w="4950" w:type="dxa"/>
           </w:tcPr>
           <w:p>
             <w:pPr>
@@ -7591,12 +8319,132 @@
         </w:tc>
         <w:tc>
           <w:tcPr>
-            <w:tcW w:w="3117" w:type="dxa"/>
-          </w:tcPr>
-          <w:p>
-            <w:pPr>
-              <w:cnfStyle w:val="000000000000" w:firstRow="0" w:lastRow="0" w:firstColumn="0" w:lastColumn="0" w:oddVBand="0" w:evenVBand="0" w:oddHBand="0" w:evenHBand="0" w:firstRowFirstColumn="0" w:firstRowLastColumn="0" w:lastRowFirstColumn="0" w:lastRowLastColumn="0"/>
-            </w:pPr>
+            <w:tcW w:w="2785" w:type="dxa"/>
+          </w:tcPr>
+          <w:p>
+            <w:pPr>
+              <w:cnfStyle w:val="000000000000" w:firstRow="0" w:lastRow="0" w:firstColumn="0" w:lastColumn="0" w:oddVBand="0" w:evenVBand="0" w:oddHBand="0" w:evenHBand="0" w:firstRowFirstColumn="0" w:firstRowLastColumn="0" w:lastRowFirstColumn="0" w:lastRowLastColumn="0"/>
+            </w:pPr>
+            <w:r>
+              <w:rPr>
+                <w:rFonts w:hint="eastAsia"/>
+              </w:rPr>
+              <w:t>如果</w:t>
+            </w:r>
+            <w:r>
+              <w:rPr>
+                <w:rFonts w:hint="eastAsia"/>
+              </w:rPr>
+              <w:t>type=0</w:t>
+            </w:r>
+            <w:r>
+              <w:rPr>
+                <w:rFonts w:hint="eastAsia"/>
+              </w:rPr>
+              <w:t>则</w:t>
+            </w:r>
+            <w:r>
+              <w:rPr>
+                <w:rFonts w:hint="eastAsia"/>
+              </w:rPr>
+              <w:t>content</w:t>
+            </w:r>
+            <w:r>
+              <w:rPr>
+                <w:rFonts w:hint="eastAsia"/>
+              </w:rPr>
+              <w:t>有详细信息</w:t>
+            </w:r>
+          </w:p>
+        </w:tc>
+      </w:tr>
+      <w:tr>
+        <w:tc>
+          <w:tcPr>
+            <w:cnfStyle w:val="001000000000" w:firstRow="0" w:lastRow="0" w:firstColumn="1" w:lastColumn="0" w:oddVBand="0" w:evenVBand="0" w:oddHBand="0" w:evenHBand="0" w:firstRowFirstColumn="0" w:firstRowLastColumn="0" w:lastRowFirstColumn="0" w:lastRowLastColumn="0"/>
+            <w:tcW w:w="1615" w:type="dxa"/>
+          </w:tcPr>
+          <w:p>
+            <w:r>
+              <w:t>childColumn</w:t>
+            </w:r>
+          </w:p>
+        </w:tc>
+        <w:tc>
+          <w:tcPr>
+            <w:tcW w:w="4950" w:type="dxa"/>
+          </w:tcPr>
+          <w:p>
+            <w:pPr>
+              <w:cnfStyle w:val="000000000000" w:firstRow="0" w:lastRow="0" w:firstColumn="0" w:lastColumn="0" w:oddVBand="0" w:evenVBand="0" w:oddHBand="0" w:evenHBand="0" w:firstRowFirstColumn="0" w:firstRowLastColumn="0" w:lastRowFirstColumn="0" w:lastRowLastColumn="0"/>
+            </w:pPr>
+            <w:r>
+              <w:t>childColumn</w:t>
+            </w:r>
+            <w:r>
+              <w:rPr>
+                <w:rFonts w:hint="eastAsia"/>
+              </w:rPr>
+              <w:t>描述了子栏目的详细信息，具体内容参见章节“栏目管理”中关于</w:t>
+            </w:r>
+            <w:r>
+              <w:t>$(</w:t>
+            </w:r>
+            <w:r>
+              <w:rPr>
+                <w:rFonts w:hint="eastAsia"/>
+              </w:rPr>
+              <w:t>column</w:t>
+            </w:r>
+            <w:r>
+              <w:t>)</w:t>
+            </w:r>
+            <w:r>
+              <w:rPr>
+                <w:rFonts w:hint="eastAsia"/>
+              </w:rPr>
+              <w:t>的介绍</w:t>
+            </w:r>
+          </w:p>
+        </w:tc>
+        <w:tc>
+          <w:tcPr>
+            <w:tcW w:w="2785" w:type="dxa"/>
+          </w:tcPr>
+          <w:p>
+            <w:pPr>
+              <w:cnfStyle w:val="000000000000" w:firstRow="0" w:lastRow="0" w:firstColumn="0" w:lastColumn="0" w:oddVBand="0" w:evenVBand="0" w:oddHBand="0" w:evenHBand="0" w:firstRowFirstColumn="0" w:firstRowLastColumn="0" w:lastRowFirstColumn="0" w:lastRowLastColumn="0"/>
+            </w:pPr>
+            <w:r>
+              <w:rPr>
+                <w:rFonts w:hint="eastAsia"/>
+              </w:rPr>
+              <w:t>如果</w:t>
+            </w:r>
+            <w:r>
+              <w:rPr>
+                <w:rFonts w:hint="eastAsia"/>
+              </w:rPr>
+              <w:t>type=1</w:t>
+            </w:r>
+            <w:r>
+              <w:rPr>
+                <w:rFonts w:hint="eastAsia"/>
+              </w:rPr>
+              <w:t>则</w:t>
+            </w:r>
+            <w:r>
+              <w:rPr>
+                <w:rFonts w:hint="eastAsia"/>
+              </w:rPr>
+              <w:t>childColumn</w:t>
+            </w:r>
+            <w:r>
+              <w:rPr>
+                <w:rFonts w:hint="eastAsia"/>
+              </w:rPr>
+              <w:t>有详细信息</w:t>
+            </w:r>
           </w:p>
         </w:tc>
       </w:tr>
@@ -7752,6 +8600,54 @@
                               </w:rPr>
                               <w:t>: 1</w:t>
                             </w:r>
+                            <w:r>
+                              <w:rPr>
+                                <w:rFonts w:hint="eastAsia"/>
+                                <w:i/>
+                                <w:iCs/>
+                                <w:color w:val="5B9BD5" w:themeColor="accent1"/>
+                                <w:sz w:val="24"/>
+                                <w:szCs w:val="24"/>
+                              </w:rPr>
+                              <w:t>,</w:t>
+                            </w:r>
+                          </w:p>
+                          <w:p>
+                            <w:pPr>
+                              <w:pBdr>
+                                <w:top w:val="single" w:sz="24" w:space="8" w:color="5B9BD5" w:themeColor="accent1"/>
+                                <w:bottom w:val="single" w:sz="24" w:space="8" w:color="5B9BD5" w:themeColor="accent1"/>
+                              </w:pBdr>
+                              <w:spacing w:after="0"/>
+                              <w:rPr>
+                                <w:i/>
+                                <w:iCs/>
+                                <w:color w:val="5B9BD5" w:themeColor="accent1"/>
+                                <w:sz w:val="24"/>
+                                <w:szCs w:val="24"/>
+                              </w:rPr>
+                            </w:pPr>
+                            <w:r>
+                              <w:rPr>
+                                <w:i/>
+                                <w:iCs/>
+                                <w:color w:val="5B9BD5" w:themeColor="accent1"/>
+                                <w:sz w:val="24"/>
+                                <w:szCs w:val="24"/>
+                              </w:rPr>
+                              <w:tab/>
+                              <w:t>“type”: 0</w:t>
+                            </w:r>
+                            <w:r>
+                              <w:rPr>
+                                <w:i/>
+                                <w:iCs/>
+                                <w:color w:val="5B9BD5" w:themeColor="accent1"/>
+                                <w:sz w:val="24"/>
+                                <w:szCs w:val="24"/>
+                              </w:rPr>
+                              <w:t>,</w:t>
+                            </w:r>
                           </w:p>
                           <w:p>
                             <w:pPr>
@@ -8163,7 +9059,7 @@
                                 <w:sz w:val="24"/>
                                 <w:szCs w:val="24"/>
                               </w:rPr>
-                              <w:t xml:space="preserve"> </w:t>
+                              <w:t>,</w:t>
                             </w:r>
                           </w:p>
                           <w:p>
@@ -8249,6 +9145,43 @@
                               </w:rPr>
                               <w:tab/>
                               <w:t>}</w:t>
+                            </w:r>
+                            <w:r>
+                              <w:rPr>
+                                <w:i/>
+                                <w:iCs/>
+                                <w:color w:val="5B9BD5" w:themeColor="accent1"/>
+                                <w:sz w:val="24"/>
+                                <w:szCs w:val="24"/>
+                              </w:rPr>
+                              <w:t>,</w:t>
+                            </w:r>
+                          </w:p>
+                          <w:p>
+                            <w:pPr>
+                              <w:pBdr>
+                                <w:top w:val="single" w:sz="24" w:space="8" w:color="5B9BD5" w:themeColor="accent1"/>
+                                <w:bottom w:val="single" w:sz="24" w:space="8" w:color="5B9BD5" w:themeColor="accent1"/>
+                              </w:pBdr>
+                              <w:spacing w:after="0"/>
+                              <w:rPr>
+                                <w:i/>
+                                <w:iCs/>
+                                <w:color w:val="5B9BD5" w:themeColor="accent1"/>
+                                <w:sz w:val="24"/>
+                                <w:szCs w:val="24"/>
+                              </w:rPr>
+                            </w:pPr>
+                            <w:r>
+                              <w:rPr>
+                                <w:i/>
+                                <w:iCs/>
+                                <w:color w:val="5B9BD5" w:themeColor="accent1"/>
+                                <w:sz w:val="24"/>
+                                <w:szCs w:val="24"/>
+                              </w:rPr>
+                              <w:tab/>
+                              <w:t>“childColumn”: null</w:t>
                             </w:r>
                           </w:p>
                           <w:p>
@@ -8353,7 +9286,6 @@
                         </w:pBdr>
                         <w:spacing w:after="0"/>
                         <w:rPr>
-                          <w:rFonts w:hint="eastAsia"/>
                           <w:i/>
                           <w:iCs/>
                           <w:color w:val="5B9BD5" w:themeColor="accent1"/>
@@ -8382,6 +9314,54 @@
                           <w:szCs w:val="24"/>
                         </w:rPr>
                         <w:t>: 1</w:t>
+                      </w:r>
+                      <w:r>
+                        <w:rPr>
+                          <w:rFonts w:hint="eastAsia"/>
+                          <w:i/>
+                          <w:iCs/>
+                          <w:color w:val="5B9BD5" w:themeColor="accent1"/>
+                          <w:sz w:val="24"/>
+                          <w:szCs w:val="24"/>
+                        </w:rPr>
+                        <w:t>,</w:t>
+                      </w:r>
+                    </w:p>
+                    <w:p>
+                      <w:pPr>
+                        <w:pBdr>
+                          <w:top w:val="single" w:sz="24" w:space="8" w:color="5B9BD5" w:themeColor="accent1"/>
+                          <w:bottom w:val="single" w:sz="24" w:space="8" w:color="5B9BD5" w:themeColor="accent1"/>
+                        </w:pBdr>
+                        <w:spacing w:after="0"/>
+                        <w:rPr>
+                          <w:i/>
+                          <w:iCs/>
+                          <w:color w:val="5B9BD5" w:themeColor="accent1"/>
+                          <w:sz w:val="24"/>
+                          <w:szCs w:val="24"/>
+                        </w:rPr>
+                      </w:pPr>
+                      <w:r>
+                        <w:rPr>
+                          <w:i/>
+                          <w:iCs/>
+                          <w:color w:val="5B9BD5" w:themeColor="accent1"/>
+                          <w:sz w:val="24"/>
+                          <w:szCs w:val="24"/>
+                        </w:rPr>
+                        <w:tab/>
+                        <w:t>“type”: 0</w:t>
+                      </w:r>
+                      <w:r>
+                        <w:rPr>
+                          <w:i/>
+                          <w:iCs/>
+                          <w:color w:val="5B9BD5" w:themeColor="accent1"/>
+                          <w:sz w:val="24"/>
+                          <w:szCs w:val="24"/>
+                        </w:rPr>
+                        <w:t>,</w:t>
                       </w:r>
                     </w:p>
                     <w:p>
@@ -8419,7 +9399,6 @@
                         </w:pBdr>
                         <w:spacing w:after="0"/>
                         <w:rPr>
-                          <w:rFonts w:hint="eastAsia"/>
                           <w:i/>
                           <w:iCs/>
                           <w:color w:val="5B9BD5" w:themeColor="accent1"/>
@@ -8558,15 +9537,6 @@
                           <w:szCs w:val="24"/>
                         </w:rPr>
                         <w:tab/>
-                      </w:r>
-                      <w:r>
-                        <w:rPr>
-                          <w:i/>
-                          <w:iCs/>
-                          <w:color w:val="5B9BD5" w:themeColor="accent1"/>
-                          <w:sz w:val="24"/>
-                          <w:szCs w:val="24"/>
-                        </w:rPr>
                         <w:t>“contentId”: 1,</w:t>
                       </w:r>
                     </w:p>
@@ -8604,15 +9574,6 @@
                           <w:szCs w:val="24"/>
                         </w:rPr>
                         <w:tab/>
-                      </w:r>
-                      <w:r>
-                        <w:rPr>
-                          <w:i/>
-                          <w:iCs/>
-                          <w:color w:val="5B9BD5" w:themeColor="accent1"/>
-                          <w:sz w:val="24"/>
-                          <w:szCs w:val="24"/>
-                        </w:rPr>
                         <w:t>“poster”: “example.pic”,</w:t>
                       </w:r>
                     </w:p>
@@ -8650,15 +9611,6 @@
                           <w:szCs w:val="24"/>
                         </w:rPr>
                         <w:tab/>
-                      </w:r>
-                      <w:r>
-                        <w:rPr>
-                          <w:i/>
-                          <w:iCs/>
-                          <w:color w:val="5B9BD5" w:themeColor="accent1"/>
-                          <w:sz w:val="24"/>
-                          <w:szCs w:val="24"/>
-                        </w:rPr>
                         <w:t>“icon”: “example.pic”,</w:t>
                       </w:r>
                       <w:r>
@@ -8706,15 +9658,6 @@
                           <w:szCs w:val="24"/>
                         </w:rPr>
                         <w:tab/>
-                      </w:r>
-                      <w:r>
-                        <w:rPr>
-                          <w:i/>
-                          <w:iCs/>
-                          <w:color w:val="5B9BD5" w:themeColor="accent1"/>
-                          <w:sz w:val="24"/>
-                          <w:szCs w:val="24"/>
-                        </w:rPr>
                         <w:t>“screenShot”: “example.pic”,</w:t>
                       </w:r>
                       <w:r>
@@ -8736,7 +9679,6 @@
                         </w:pBdr>
                         <w:spacing w:after="0"/>
                         <w:rPr>
-                          <w:rFonts w:hint="eastAsia"/>
                           <w:i/>
                           <w:iCs/>
                           <w:color w:val="5B9BD5" w:themeColor="accent1"/>
@@ -8763,15 +9705,6 @@
                           <w:szCs w:val="24"/>
                         </w:rPr>
                         <w:tab/>
-                      </w:r>
-                      <w:r>
-                        <w:rPr>
-                          <w:i/>
-                          <w:iCs/>
-                          <w:color w:val="5B9BD5" w:themeColor="accent1"/>
-                          <w:sz w:val="24"/>
-                          <w:szCs w:val="24"/>
-                        </w:rPr>
                         <w:t>“type”: 1,</w:t>
                       </w:r>
                     </w:p>
@@ -8783,7 +9716,6 @@
                         </w:pBdr>
                         <w:spacing w:after="0"/>
                         <w:rPr>
-                          <w:rFonts w:hint="eastAsia"/>
                           <w:i/>
                           <w:iCs/>
                           <w:color w:val="5B9BD5" w:themeColor="accent1"/>
@@ -8810,15 +9742,6 @@
                           <w:szCs w:val="24"/>
                         </w:rPr>
                         <w:tab/>
-                      </w:r>
-                      <w:r>
-                        <w:rPr>
-                          <w:i/>
-                          <w:iCs/>
-                          <w:color w:val="5B9BD5" w:themeColor="accent1"/>
-                          <w:sz w:val="24"/>
-                          <w:szCs w:val="24"/>
-                        </w:rPr>
                         <w:t>“link”: “</w:t>
                       </w:r>
                       <w:r>
@@ -8851,7 +9774,7 @@
                           <w:sz w:val="24"/>
                           <w:szCs w:val="24"/>
                         </w:rPr>
-                        <w:t xml:space="preserve"> </w:t>
+                        <w:t>,</w:t>
                       </w:r>
                     </w:p>
                     <w:p>
@@ -8888,15 +9811,6 @@
                           <w:szCs w:val="24"/>
                         </w:rPr>
                         <w:tab/>
-                      </w:r>
-                      <w:r>
-                        <w:rPr>
-                          <w:i/>
-                          <w:iCs/>
-                          <w:color w:val="5B9BD5" w:themeColor="accent1"/>
-                          <w:sz w:val="24"/>
-                          <w:szCs w:val="24"/>
-                        </w:rPr>
                         <w:t>“tip”: “</w:t>
                       </w:r>
                       <w:r>
@@ -8929,7 +9843,6 @@
                         </w:pBdr>
                         <w:spacing w:after="0"/>
                         <w:rPr>
-                          <w:rFonts w:hint="eastAsia"/>
                           <w:i/>
                           <w:iCs/>
                           <w:color w:val="5B9BD5" w:themeColor="accent1"/>
@@ -8947,6 +9860,43 @@
                         </w:rPr>
                         <w:tab/>
                         <w:t>}</w:t>
+                      </w:r>
+                      <w:r>
+                        <w:rPr>
+                          <w:i/>
+                          <w:iCs/>
+                          <w:color w:val="5B9BD5" w:themeColor="accent1"/>
+                          <w:sz w:val="24"/>
+                          <w:szCs w:val="24"/>
+                        </w:rPr>
+                        <w:t>,</w:t>
+                      </w:r>
+                    </w:p>
+                    <w:p>
+                      <w:pPr>
+                        <w:pBdr>
+                          <w:top w:val="single" w:sz="24" w:space="8" w:color="5B9BD5" w:themeColor="accent1"/>
+                          <w:bottom w:val="single" w:sz="24" w:space="8" w:color="5B9BD5" w:themeColor="accent1"/>
+                        </w:pBdr>
+                        <w:spacing w:after="0"/>
+                        <w:rPr>
+                          <w:i/>
+                          <w:iCs/>
+                          <w:color w:val="5B9BD5" w:themeColor="accent1"/>
+                          <w:sz w:val="24"/>
+                          <w:szCs w:val="24"/>
+                        </w:rPr>
+                      </w:pPr>
+                      <w:r>
+                        <w:rPr>
+                          <w:i/>
+                          <w:iCs/>
+                          <w:color w:val="5B9BD5" w:themeColor="accent1"/>
+                          <w:sz w:val="24"/>
+                          <w:szCs w:val="24"/>
+                        </w:rPr>
+                        <w:tab/>
+                        <w:t>“childColumn”: null</w:t>
                       </w:r>
                     </w:p>
                     <w:p>
@@ -10320,7 +11270,7 @@
 </file>
 
 <file path=customXml/itemProps1.xml><?xml version="1.0" encoding="utf-8"?>
-<ds:datastoreItem xmlns:ds="http://schemas.openxmlformats.org/officeDocument/2006/customXml" ds:itemID="{7CCB7D74-7025-4CFF-8EE3-2927E7188208}">
+<ds:datastoreItem xmlns:ds="http://schemas.openxmlformats.org/officeDocument/2006/customXml" ds:itemID="{967BCED9-07A3-4415-B62E-B10FE9A8B94C}">
   <ds:schemaRefs>
     <ds:schemaRef ds:uri="http://schemas.openxmlformats.org/officeDocument/2006/bibliography"/>
   </ds:schemaRefs>

</xml_diff>

<commit_message>
add some linux script and conf
</commit_message>
<xml_diff>
--- a/src/site/software_interfaces_document.docx
+++ b/src/site/software_interfaces_document.docx
@@ -12278,8 +12278,6 @@
             <w:r>
               <w:t>/</w:t>
             </w:r>
-            <w:bookmarkStart w:id="0" w:name="_GoBack"/>
-            <w:bookmarkEnd w:id="0"/>
             <w:r>
               <w:t>c33b40ae-9e5f-4594-8d3e-1d6db48e6770.png</w:t>
             </w:r>
@@ -12312,6 +12310,118 @@
           <w:rFonts w:hint="eastAsia"/>
         </w:rPr>
         <w:t>接口获取。</w:t>
+      </w:r>
+      <w:r>
+        <w:rPr>
+          <w:rFonts w:hint="eastAsia"/>
+        </w:rPr>
+        <w:t>访问图片的</w:t>
+      </w:r>
+      <w:r>
+        <w:rPr>
+          <w:rFonts w:hint="eastAsia"/>
+        </w:rPr>
+        <w:t>url</w:t>
+      </w:r>
+      <w:r>
+        <w:rPr>
+          <w:rFonts w:hint="eastAsia"/>
+        </w:rPr>
+        <w:t>格式为</w:t>
+      </w:r>
+    </w:p>
+    <w:p>
+      <w:r>
+        <w:rPr>
+          <w:rFonts w:hint="eastAsia"/>
+        </w:rPr>
+        <w:t>ftp</w:t>
+      </w:r>
+      <w:r>
+        <w:t>://username:password@ip:port/product-</w:t>
+      </w:r>
+      <w:r>
+        <w:t>${pid}</w:t>
+      </w:r>
+      <w:r>
+        <w:t>/uuid.png</w:t>
+      </w:r>
+    </w:p>
+    <w:p>
+      <w:r>
+        <w:rPr>
+          <w:rFonts w:hint="eastAsia"/>
+        </w:rPr>
+        <w:t>为解决某些浏览器不能解析</w:t>
+      </w:r>
+      <w:r>
+        <w:rPr>
+          <w:rFonts w:hint="eastAsia"/>
+        </w:rPr>
+        <w:t>ftp</w:t>
+      </w:r>
+      <w:r>
+        <w:rPr>
+          <w:rFonts w:hint="eastAsia"/>
+        </w:rPr>
+        <w:t>协议的图片，增加了</w:t>
+      </w:r>
+      <w:r>
+        <w:rPr>
+          <w:rFonts w:hint="eastAsia"/>
+        </w:rPr>
+        <w:t>nginx</w:t>
+      </w:r>
+      <w:r>
+        <w:rPr>
+          <w:rFonts w:hint="eastAsia"/>
+        </w:rPr>
+        <w:t>服务器将图片以</w:t>
+      </w:r>
+      <w:r>
+        <w:rPr>
+          <w:rFonts w:hint="eastAsia"/>
+        </w:rPr>
+        <w:t>http</w:t>
+      </w:r>
+      <w:r>
+        <w:rPr>
+          <w:rFonts w:hint="eastAsia"/>
+        </w:rPr>
+        <w:t>协议格式向外暴露。访问图片的</w:t>
+      </w:r>
+      <w:r>
+        <w:rPr>
+          <w:rFonts w:hint="eastAsia"/>
+        </w:rPr>
+        <w:t>url</w:t>
+      </w:r>
+      <w:r>
+        <w:rPr>
+          <w:rFonts w:hint="eastAsia"/>
+        </w:rPr>
+        <w:t>格式为</w:t>
+      </w:r>
+    </w:p>
+    <w:p>
+      <w:pPr>
+        <w:rPr>
+          <w:rFonts w:hint="eastAsia"/>
+        </w:rPr>
+      </w:pPr>
+      <w:r>
+        <w:rPr>
+          <w:rFonts w:hint="eastAsia"/>
+        </w:rPr>
+        <w:t>http://ip:port/</w:t>
+      </w:r>
+      <w:r>
+        <w:t>cm/poster/pr</w:t>
+      </w:r>
+      <w:bookmarkStart w:id="0" w:name="_GoBack"/>
+      <w:bookmarkEnd w:id="0"/>
+      <w:r>
+        <w:t>oduct-${pid}/uuid.png</w:t>
       </w:r>
     </w:p>
     <w:p>
@@ -13648,7 +13758,7 @@
 </file>
 
 <file path=customXml/itemProps1.xml><?xml version="1.0" encoding="utf-8"?>
-<ds:datastoreItem xmlns:ds="http://schemas.openxmlformats.org/officeDocument/2006/customXml" ds:itemID="{A0920F0D-68D5-4AFE-974C-8ED88E59C3EE}">
+<ds:datastoreItem xmlns:ds="http://schemas.openxmlformats.org/officeDocument/2006/customXml" ds:itemID="{2ED5E28C-6C07-4DEE-BA7F-8E6ABFF5FDF8}">
   <ds:schemaRefs>
     <ds:schemaRef ds:uri="http://schemas.openxmlformats.org/officeDocument/2006/bibliography"/>
   </ds:schemaRefs>

</xml_diff>